<commit_message>
Updated Data API Builder tests and samples.
</commit_message>
<xml_diff>
--- a/Documentation/0010 - Edam.Studio.Understanding.Projects.v0.docx
+++ b/Documentation/0010 - Edam.Studio.Understanding.Projects.v0.docx
@@ -549,12 +549,14 @@
       <w:r>
         <w:t>there will be an application folder called “</w:t>
       </w:r>
+      <w:proofErr w:type="spellStart"/>
       <w:r>
         <w:t>Edam.</w:t>
       </w:r>
       <w:r>
         <w:t>Studio</w:t>
       </w:r>
+      <w:proofErr w:type="spellEnd"/>
       <w:r>
         <w:t xml:space="preserve">” </w:t>
       </w:r>
@@ -565,7 +567,15 @@
         <w:t>users “Documents” folder.</w:t>
       </w:r>
       <w:r>
-        <w:t xml:space="preserve">  Within the “Edam.App.Data” folder should be found.</w:t>
+        <w:t xml:space="preserve">  Within the “</w:t>
+      </w:r>
+      <w:proofErr w:type="spellStart"/>
+      <w:r>
+        <w:t>Edam.App.Data</w:t>
+      </w:r>
+      <w:proofErr w:type="spellEnd"/>
+      <w:r>
+        <w:t>” folder should be found.</w:t>
       </w:r>
     </w:p>
     <w:p>
@@ -587,19 +597,56 @@
         <w:spacing w:before="120" w:after="120"/>
       </w:pPr>
       <w:r>
-        <w:t>To implement the EDAM an Application (App) folder needs to be identified in the “appsettings.json” configuration file.  Within the “AppSettings” the “AssetConsolePath” key value will identify the full folder pathname that by default points to “</w:t>
+        <w:t>To implement the EDAM an Application (App) folder needs to be identified in the “</w:t>
+      </w:r>
+      <w:proofErr w:type="spellStart"/>
+      <w:r>
+        <w:t>appsettings.json</w:t>
+      </w:r>
+      <w:proofErr w:type="spellEnd"/>
+      <w:r>
+        <w:t>” configuration file.  Within the “</w:t>
+      </w:r>
+      <w:proofErr w:type="spellStart"/>
+      <w:r>
+        <w:t>AppSettings</w:t>
+      </w:r>
+      <w:proofErr w:type="spellEnd"/>
+      <w:r>
+        <w:t>” the “</w:t>
+      </w:r>
+      <w:proofErr w:type="spellStart"/>
+      <w:r>
+        <w:t>AssetConsolePath</w:t>
+      </w:r>
+      <w:proofErr w:type="spellEnd"/>
+      <w:r>
+        <w:t>” key value will identify the full folder pathname that by default points to “</w:t>
       </w:r>
       <w:r>
         <w:t>Documents</w:t>
       </w:r>
       <w:r>
-        <w:t>/Edam</w:t>
+        <w:t>/</w:t>
+      </w:r>
+      <w:proofErr w:type="spellStart"/>
+      <w:r>
+        <w:t>Edam</w:t>
       </w:r>
       <w:r>
         <w:t>.Studio</w:t>
       </w:r>
-      <w:r>
-        <w:t>/Edam.App.Data/”.   After installing the App or code make sure to update this path to that folder location to quickly test the application using the “Communicable Diseases” (“Disease Surveillance”) EDAM Project”.</w:t>
+      <w:proofErr w:type="spellEnd"/>
+      <w:r>
+        <w:t>/</w:t>
+      </w:r>
+      <w:proofErr w:type="spellStart"/>
+      <w:r>
+        <w:t>Edam.App.Data</w:t>
+      </w:r>
+      <w:proofErr w:type="spellEnd"/>
+      <w:r>
+        <w:t>/”.   After installing the App or code make sure to update this path to that folder location to quickly test the application using the “Communicable Diseases” (“Disease Surveillance”) EDAM Project”.</w:t>
       </w:r>
     </w:p>
     <w:p>
@@ -675,7 +722,15 @@
         <w:jc w:val="center"/>
       </w:pPr>
       <w:r>
-        <w:t>Figure 2.1 Installation “Edam.App.Data” folder layout.</w:t>
+        <w:t>Figure 2.1 Installation “</w:t>
+      </w:r>
+      <w:proofErr w:type="spellStart"/>
+      <w:r>
+        <w:t>Edam.App.Data</w:t>
+      </w:r>
+      <w:proofErr w:type="spellEnd"/>
+      <w:r>
+        <w:t>” folder layout.</w:t>
       </w:r>
     </w:p>
     <w:p>
@@ -689,7 +744,15 @@
         <w:t>…</w:t>
       </w:r>
       <w:r>
-        <w:t>/Edam.App.Data/” folder</w:t>
+        <w:t>/</w:t>
+      </w:r>
+      <w:proofErr w:type="spellStart"/>
+      <w:r>
+        <w:t>Edam.App.Data</w:t>
+      </w:r>
+      <w:proofErr w:type="spellEnd"/>
+      <w:r>
+        <w:t>/” folder</w:t>
       </w:r>
       <w:r>
         <w:t xml:space="preserve"> (see figure 2.1)</w:t>
@@ -816,8 +879,13 @@
         </w:numPr>
         <w:spacing w:before="120" w:after="120"/>
       </w:pPr>
-      <w:r>
-        <w:t>TextMaps – Sample text mapping configuration files like XSD types to SQL types are found here.</w:t>
+      <w:proofErr w:type="spellStart"/>
+      <w:r>
+        <w:t>TextMaps</w:t>
+      </w:r>
+      <w:proofErr w:type="spellEnd"/>
+      <w:r>
+        <w:t xml:space="preserve"> – Sample text mapping configuration files like XSD types to SQL types are found here.</w:t>
       </w:r>
     </w:p>
     <w:p>
@@ -829,8 +897,13 @@
         </w:numPr>
         <w:spacing w:before="120" w:after="120"/>
       </w:pPr>
-      <w:r>
-        <w:t>Edam.Settings.json – Additional EDAM settings file.</w:t>
+      <w:proofErr w:type="spellStart"/>
+      <w:r>
+        <w:t>Edam.Settings.json</w:t>
+      </w:r>
+      <w:proofErr w:type="spellEnd"/>
+      <w:r>
+        <w:t xml:space="preserve"> – Additional EDAM settings file.</w:t>
       </w:r>
     </w:p>
     <w:p>
@@ -849,7 +922,23 @@
         <w:spacing w:before="120" w:after="120"/>
       </w:pPr>
       <w:r>
-        <w:t xml:space="preserve">You may explicitly add new collections by inserting an entry in the “UriList” in the “Edam.Settings.json” file located in the default collection.  The app needs to have this default collection </w:t>
+        <w:t>You may explicitly add new collections by inserting an entry in the “</w:t>
+      </w:r>
+      <w:proofErr w:type="spellStart"/>
+      <w:r>
+        <w:t>UriList</w:t>
+      </w:r>
+      <w:proofErr w:type="spellEnd"/>
+      <w:r>
+        <w:t>” in the “</w:t>
+      </w:r>
+      <w:proofErr w:type="spellStart"/>
+      <w:r>
+        <w:t>Edam.Settings.json</w:t>
+      </w:r>
+      <w:proofErr w:type="spellEnd"/>
+      <w:r>
+        <w:t xml:space="preserve">” file located in the default collection.  The app needs to have this default collection </w:t>
       </w:r>
       <w:r>
         <w:t>to</w:t>
@@ -918,9 +1007,11 @@
             <w:tcW w:w="1615" w:type="dxa"/>
           </w:tcPr>
           <w:p>
+            <w:proofErr w:type="spellStart"/>
             <w:r>
               <w:t>UriText</w:t>
             </w:r>
+            <w:proofErr w:type="spellEnd"/>
           </w:p>
         </w:tc>
         <w:tc>
@@ -940,7 +1031,23 @@
         <w:spacing w:before="120" w:after="120"/>
       </w:pPr>
       <w:r>
-        <w:t>(Proposed) Implicitly, any folder below the “…/Edam.Studio” folder that ends with “.App.Data” will be consider a collection.</w:t>
+        <w:t>(Proposed) Implicitly, any folder below the “…/</w:t>
+      </w:r>
+      <w:proofErr w:type="spellStart"/>
+      <w:r>
+        <w:t>Edam.Studio</w:t>
+      </w:r>
+      <w:proofErr w:type="spellEnd"/>
+      <w:r>
+        <w:t>” folder that ends with “.</w:t>
+      </w:r>
+      <w:proofErr w:type="spellStart"/>
+      <w:r>
+        <w:t>App.Data</w:t>
+      </w:r>
+      <w:proofErr w:type="spellEnd"/>
+      <w:r>
+        <w:t>” will be consider a collection.</w:t>
       </w:r>
     </w:p>
     <w:p>
@@ -1155,8 +1262,21 @@
         </w:numPr>
         <w:spacing w:before="120" w:after="120"/>
       </w:pPr>
-      <w:r>
-        <w:t>UseCases – The application uses this folder to store Use Case JSON files (see sample in the “Datovy.HC.CD/UseCase” folder”.</w:t>
+      <w:proofErr w:type="spellStart"/>
+      <w:r>
+        <w:t>UseCases</w:t>
+      </w:r>
+      <w:proofErr w:type="spellEnd"/>
+      <w:r>
+        <w:t xml:space="preserve"> – The application uses this folder to store Use Case JSON files (see sample in the “Datovy.HC.CD/</w:t>
+      </w:r>
+      <w:proofErr w:type="spellStart"/>
+      <w:r>
+        <w:t>UseCase</w:t>
+      </w:r>
+      <w:proofErr w:type="spellEnd"/>
+      <w:r>
+        <w:t>” folder”.</w:t>
       </w:r>
     </w:p>
     <w:p>
@@ -1182,7 +1302,23 @@
         <w:spacing w:before="120" w:after="120"/>
       </w:pPr>
       <w:r>
-        <w:t>EDAM was a command prompt tool only and a WinUI interface was built to ease working with the command Arguments list, therefore all processing must have one or multiple …Args.json (or arguments JSON) files.  An arguments file will contain a definition of a “Process” that when executed will produce the requested artifacts.  The structure of this file as prepared for the “Disease Surveillance” example follows:</w:t>
+        <w:t xml:space="preserve">EDAM was a command prompt tool only and a </w:t>
+      </w:r>
+      <w:proofErr w:type="spellStart"/>
+      <w:r>
+        <w:t>WinUI</w:t>
+      </w:r>
+      <w:proofErr w:type="spellEnd"/>
+      <w:r>
+        <w:t xml:space="preserve"> interface was built to ease working with the command Arguments list, therefore all processing must have one or multiple …</w:t>
+      </w:r>
+      <w:proofErr w:type="spellStart"/>
+      <w:r>
+        <w:t>Args.json</w:t>
+      </w:r>
+      <w:proofErr w:type="spellEnd"/>
+      <w:r>
+        <w:t xml:space="preserve"> (or arguments JSON) files.  An arguments file will contain a definition of a “Process” that when executed will produce the requested artifacts.  The structure of this file as prepared for the “Disease Surveillance” example follows:</w:t>
       </w:r>
     </w:p>
     <w:p>
@@ -1232,7 +1368,23 @@
           <w:rFonts w:ascii="Consolas" w:hAnsi="Consolas"/>
           <w:lang w:val="es-PR"/>
         </w:rPr>
-        <w:t xml:space="preserve">   "@context": {</w:t>
+        <w:t xml:space="preserve">   "@</w:t>
+      </w:r>
+      <w:proofErr w:type="spellStart"/>
+      <w:r>
+        <w:rPr>
+          <w:rFonts w:ascii="Consolas" w:hAnsi="Consolas"/>
+          <w:lang w:val="es-PR"/>
+        </w:rPr>
+        <w:t>context</w:t>
+      </w:r>
+      <w:proofErr w:type="spellEnd"/>
+      <w:r>
+        <w:rPr>
+          <w:rFonts w:ascii="Consolas" w:hAnsi="Consolas"/>
+          <w:lang w:val="es-PR"/>
+        </w:rPr>
+        <w:t>": {</w:t>
       </w:r>
     </w:p>
     <w:p>
@@ -1257,7 +1409,23 @@
           <w:rFonts w:ascii="Consolas" w:hAnsi="Consolas"/>
           <w:lang w:val="es-PR"/>
         </w:rPr>
-        <w:t xml:space="preserve">      "edam": "http://www.datovy.com/edam/arguments"</w:t>
+        <w:t xml:space="preserve">      "</w:t>
+      </w:r>
+      <w:proofErr w:type="spellStart"/>
+      <w:r>
+        <w:rPr>
+          <w:rFonts w:ascii="Consolas" w:hAnsi="Consolas"/>
+          <w:lang w:val="es-PR"/>
+        </w:rPr>
+        <w:t>edam</w:t>
+      </w:r>
+      <w:proofErr w:type="spellEnd"/>
+      <w:r>
+        <w:rPr>
+          <w:rFonts w:ascii="Consolas" w:hAnsi="Consolas"/>
+          <w:lang w:val="es-PR"/>
+        </w:rPr>
+        <w:t>": "http://www.datovy.com/edam/arguments"</w:t>
       </w:r>
     </w:p>
     <w:p>
@@ -1333,7 +1501,21 @@
         <w:rPr>
           <w:rFonts w:ascii="Consolas" w:hAnsi="Consolas"/>
         </w:rPr>
-        <w:t xml:space="preserve">      "DomainId": "Datovy.HC.CD",</w:t>
+        <w:t xml:space="preserve">      "</w:t>
+      </w:r>
+      <w:proofErr w:type="spellStart"/>
+      <w:r>
+        <w:rPr>
+          <w:rFonts w:ascii="Consolas" w:hAnsi="Consolas"/>
+        </w:rPr>
+        <w:t>DomainId</w:t>
+      </w:r>
+      <w:proofErr w:type="spellEnd"/>
+      <w:r>
+        <w:rPr>
+          <w:rFonts w:ascii="Consolas" w:hAnsi="Consolas"/>
+        </w:rPr>
+        <w:t>": "Datovy.HC.CD",</w:t>
       </w:r>
     </w:p>
     <w:p>
@@ -1421,7 +1603,21 @@
         <w:rPr>
           <w:rFonts w:ascii="Consolas" w:hAnsi="Consolas"/>
         </w:rPr>
-        <w:t xml:space="preserve">      "OrganizationDomainId": "datovy.hc.cd",</w:t>
+        <w:t xml:space="preserve">      "</w:t>
+      </w:r>
+      <w:proofErr w:type="spellStart"/>
+      <w:r>
+        <w:rPr>
+          <w:rFonts w:ascii="Consolas" w:hAnsi="Consolas"/>
+        </w:rPr>
+        <w:t>OrganizationDomainId</w:t>
+      </w:r>
+      <w:proofErr w:type="spellEnd"/>
+      <w:r>
+        <w:rPr>
+          <w:rFonts w:ascii="Consolas" w:hAnsi="Consolas"/>
+        </w:rPr>
+        <w:t>": "datovy.hc.cd",</w:t>
       </w:r>
     </w:p>
     <w:p>
@@ -1505,7 +1701,35 @@
         <w:rPr>
           <w:rFonts w:ascii="Consolas" w:hAnsi="Consolas"/>
         </w:rPr>
-        <w:t xml:space="preserve">      "RootElementName": "cd:Disease_Surveillance_Document"</w:t>
+        <w:t xml:space="preserve">      "</w:t>
+      </w:r>
+      <w:proofErr w:type="spellStart"/>
+      <w:r>
+        <w:rPr>
+          <w:rFonts w:ascii="Consolas" w:hAnsi="Consolas"/>
+        </w:rPr>
+        <w:t>RootElementName</w:t>
+      </w:r>
+      <w:proofErr w:type="spellEnd"/>
+      <w:r>
+        <w:rPr>
+          <w:rFonts w:ascii="Consolas" w:hAnsi="Consolas"/>
+        </w:rPr>
+        <w:t>": "</w:t>
+      </w:r>
+      <w:proofErr w:type="spellStart"/>
+      <w:r>
+        <w:rPr>
+          <w:rFonts w:ascii="Consolas" w:hAnsi="Consolas"/>
+        </w:rPr>
+        <w:t>cd:Disease_Surveillance_Document</w:t>
+      </w:r>
+      <w:proofErr w:type="spellEnd"/>
+      <w:r>
+        <w:rPr>
+          <w:rFonts w:ascii="Consolas" w:hAnsi="Consolas"/>
+        </w:rPr>
+        <w:t>"</w:t>
       </w:r>
     </w:p>
     <w:p>
@@ -1591,7 +1815,21 @@
           <w:rFonts w:ascii="Consolas" w:hAnsi="Consolas"/>
         </w:rPr>
         <w:tab/>
-        <w:t xml:space="preserve">   "VersionId": "v1r0"</w:t>
+        <w:t xml:space="preserve">   "</w:t>
+      </w:r>
+      <w:proofErr w:type="spellStart"/>
+      <w:r>
+        <w:rPr>
+          <w:rFonts w:ascii="Consolas" w:hAnsi="Consolas"/>
+        </w:rPr>
+        <w:t>VersionId</w:t>
+      </w:r>
+      <w:proofErr w:type="spellEnd"/>
+      <w:r>
+        <w:rPr>
+          <w:rFonts w:ascii="Consolas" w:hAnsi="Consolas"/>
+        </w:rPr>
+        <w:t>": "v1r0"</w:t>
       </w:r>
     </w:p>
     <w:p>
@@ -1654,175 +1892,388 @@
         <w:rPr>
           <w:rFonts w:ascii="Consolas" w:hAnsi="Consolas"/>
         </w:rPr>
-        <w:t xml:space="preserve">      "RecordId": null,</w:t>
-      </w:r>
-    </w:p>
-    <w:p>
-      <w:pPr>
-        <w:pBdr>
-          <w:top w:val="single" w:sz="4" w:space="1" w:color="D9D9D9" w:themeColor="background1" w:themeShade="D9"/>
-          <w:left w:val="single" w:sz="4" w:space="1" w:color="D9D9D9" w:themeColor="background1" w:themeShade="D9"/>
-          <w:bottom w:val="single" w:sz="4" w:space="1" w:color="D9D9D9" w:themeColor="background1" w:themeShade="D9"/>
-          <w:right w:val="single" w:sz="4" w:space="1" w:color="D9D9D9" w:themeColor="background1" w:themeShade="D9"/>
-        </w:pBdr>
-        <w:shd w:val="clear" w:color="auto" w:fill="F2F2F2" w:themeFill="background1" w:themeFillShade="F2"/>
-        <w:spacing w:after="0"/>
-        <w:rPr>
-          <w:rFonts w:ascii="Consolas" w:hAnsi="Consolas"/>
-        </w:rPr>
-      </w:pPr>
-      <w:r>
-        <w:rPr>
-          <w:rFonts w:ascii="Consolas" w:hAnsi="Consolas"/>
-        </w:rPr>
-        <w:t xml:space="preserve">      "Name": "Datovy.HC.CD.ToAssets",</w:t>
-      </w:r>
-    </w:p>
-    <w:p>
-      <w:pPr>
-        <w:pBdr>
-          <w:top w:val="single" w:sz="4" w:space="1" w:color="D9D9D9" w:themeColor="background1" w:themeShade="D9"/>
-          <w:left w:val="single" w:sz="4" w:space="1" w:color="D9D9D9" w:themeColor="background1" w:themeShade="D9"/>
-          <w:bottom w:val="single" w:sz="4" w:space="1" w:color="D9D9D9" w:themeColor="background1" w:themeShade="D9"/>
-          <w:right w:val="single" w:sz="4" w:space="1" w:color="D9D9D9" w:themeColor="background1" w:themeShade="D9"/>
-        </w:pBdr>
-        <w:shd w:val="clear" w:color="auto" w:fill="F2F2F2" w:themeFill="background1" w:themeFillShade="F2"/>
-        <w:spacing w:after="0"/>
-        <w:rPr>
-          <w:rFonts w:ascii="Consolas" w:hAnsi="Consolas"/>
-        </w:rPr>
-      </w:pPr>
-      <w:r>
-        <w:rPr>
-          <w:rFonts w:ascii="Consolas" w:hAnsi="Consolas"/>
-        </w:rPr>
-        <w:t xml:space="preserve">      "OrganizationId": "Datovy",</w:t>
-      </w:r>
-    </w:p>
-    <w:p>
-      <w:pPr>
-        <w:pBdr>
-          <w:top w:val="single" w:sz="4" w:space="1" w:color="D9D9D9" w:themeColor="background1" w:themeShade="D9"/>
-          <w:left w:val="single" w:sz="4" w:space="1" w:color="D9D9D9" w:themeColor="background1" w:themeShade="D9"/>
-          <w:bottom w:val="single" w:sz="4" w:space="1" w:color="D9D9D9" w:themeColor="background1" w:themeShade="D9"/>
-          <w:right w:val="single" w:sz="4" w:space="1" w:color="D9D9D9" w:themeColor="background1" w:themeShade="D9"/>
-        </w:pBdr>
-        <w:shd w:val="clear" w:color="auto" w:fill="F2F2F2" w:themeFill="background1" w:themeFillShade="F2"/>
-        <w:spacing w:after="0"/>
-        <w:rPr>
-          <w:rFonts w:ascii="Consolas" w:hAnsi="Consolas"/>
-        </w:rPr>
-      </w:pPr>
-      <w:r>
-        <w:rPr>
-          <w:rFonts w:ascii="Consolas" w:hAnsi="Consolas"/>
-        </w:rPr>
-        <w:t xml:space="preserve">      "OrganizationDomainUri": null,</w:t>
-      </w:r>
-    </w:p>
-    <w:p>
-      <w:pPr>
-        <w:pBdr>
-          <w:top w:val="single" w:sz="4" w:space="1" w:color="D9D9D9" w:themeColor="background1" w:themeShade="D9"/>
-          <w:left w:val="single" w:sz="4" w:space="1" w:color="D9D9D9" w:themeColor="background1" w:themeShade="D9"/>
-          <w:bottom w:val="single" w:sz="4" w:space="1" w:color="D9D9D9" w:themeColor="background1" w:themeShade="D9"/>
-          <w:right w:val="single" w:sz="4" w:space="1" w:color="D9D9D9" w:themeColor="background1" w:themeShade="D9"/>
-        </w:pBdr>
-        <w:shd w:val="clear" w:color="auto" w:fill="F2F2F2" w:themeFill="background1" w:themeFillShade="F2"/>
-        <w:spacing w:after="0"/>
-        <w:rPr>
-          <w:rFonts w:ascii="Consolas" w:hAnsi="Consolas"/>
-        </w:rPr>
-      </w:pPr>
-      <w:r>
-        <w:rPr>
-          <w:rFonts w:ascii="Consolas" w:hAnsi="Consolas"/>
-        </w:rPr>
-        <w:t xml:space="preserve">      "ProcedureName": "DdlImportToAssets",</w:t>
-      </w:r>
-    </w:p>
-    <w:p>
-      <w:pPr>
-        <w:pBdr>
-          <w:top w:val="single" w:sz="4" w:space="1" w:color="D9D9D9" w:themeColor="background1" w:themeShade="D9"/>
-          <w:left w:val="single" w:sz="4" w:space="1" w:color="D9D9D9" w:themeColor="background1" w:themeShade="D9"/>
-          <w:bottom w:val="single" w:sz="4" w:space="1" w:color="D9D9D9" w:themeColor="background1" w:themeShade="D9"/>
-          <w:right w:val="single" w:sz="4" w:space="1" w:color="D9D9D9" w:themeColor="background1" w:themeShade="D9"/>
-        </w:pBdr>
-        <w:shd w:val="clear" w:color="auto" w:fill="F2F2F2" w:themeFill="background1" w:themeFillShade="F2"/>
-        <w:spacing w:after="0"/>
-        <w:rPr>
-          <w:rFonts w:ascii="Consolas" w:hAnsi="Consolas"/>
-        </w:rPr>
-      </w:pPr>
-      <w:r>
-        <w:rPr>
-          <w:rFonts w:ascii="Consolas" w:hAnsi="Consolas"/>
-        </w:rPr>
-        <w:t xml:space="preserve">      "ProcedureTag": "DDL.DdlImportFileReader",</w:t>
-      </w:r>
-    </w:p>
-    <w:p>
-      <w:pPr>
-        <w:pBdr>
-          <w:top w:val="single" w:sz="4" w:space="1" w:color="D9D9D9" w:themeColor="background1" w:themeShade="D9"/>
-          <w:left w:val="single" w:sz="4" w:space="1" w:color="D9D9D9" w:themeColor="background1" w:themeShade="D9"/>
-          <w:bottom w:val="single" w:sz="4" w:space="1" w:color="D9D9D9" w:themeColor="background1" w:themeShade="D9"/>
-          <w:right w:val="single" w:sz="4" w:space="1" w:color="D9D9D9" w:themeColor="background1" w:themeShade="D9"/>
-        </w:pBdr>
-        <w:shd w:val="clear" w:color="auto" w:fill="F2F2F2" w:themeFill="background1" w:themeFillShade="F2"/>
-        <w:spacing w:after="0"/>
-        <w:rPr>
-          <w:rFonts w:ascii="Consolas" w:hAnsi="Consolas"/>
-        </w:rPr>
-      </w:pPr>
-      <w:r>
-        <w:rPr>
-          <w:rFonts w:ascii="Consolas" w:hAnsi="Consolas"/>
-        </w:rPr>
-        <w:t xml:space="preserve">      "SchemaType": 1,</w:t>
-      </w:r>
-    </w:p>
-    <w:p>
-      <w:pPr>
-        <w:pBdr>
-          <w:top w:val="single" w:sz="4" w:space="1" w:color="D9D9D9" w:themeColor="background1" w:themeShade="D9"/>
-          <w:left w:val="single" w:sz="4" w:space="1" w:color="D9D9D9" w:themeColor="background1" w:themeShade="D9"/>
-          <w:bottom w:val="single" w:sz="4" w:space="1" w:color="D9D9D9" w:themeColor="background1" w:themeShade="D9"/>
-          <w:right w:val="single" w:sz="4" w:space="1" w:color="D9D9D9" w:themeColor="background1" w:themeShade="D9"/>
-        </w:pBdr>
-        <w:shd w:val="clear" w:color="auto" w:fill="F2F2F2" w:themeFill="background1" w:themeFillShade="F2"/>
-        <w:spacing w:after="0"/>
-        <w:rPr>
-          <w:rFonts w:ascii="Consolas" w:hAnsi="Consolas"/>
-        </w:rPr>
-      </w:pPr>
-      <w:r>
-        <w:rPr>
-          <w:rFonts w:ascii="Consolas" w:hAnsi="Consolas"/>
-        </w:rPr>
-        <w:t xml:space="preserve">      "NextProcess": "",</w:t>
-      </w:r>
-    </w:p>
-    <w:p>
-      <w:pPr>
-        <w:pBdr>
-          <w:top w:val="single" w:sz="4" w:space="1" w:color="D9D9D9" w:themeColor="background1" w:themeShade="D9"/>
-          <w:left w:val="single" w:sz="4" w:space="1" w:color="D9D9D9" w:themeColor="background1" w:themeShade="D9"/>
-          <w:bottom w:val="single" w:sz="4" w:space="1" w:color="D9D9D9" w:themeColor="background1" w:themeShade="D9"/>
-          <w:right w:val="single" w:sz="4" w:space="1" w:color="D9D9D9" w:themeColor="background1" w:themeShade="D9"/>
-        </w:pBdr>
-        <w:shd w:val="clear" w:color="auto" w:fill="F2F2F2" w:themeFill="background1" w:themeFillShade="F2"/>
-        <w:spacing w:after="0"/>
-        <w:rPr>
-          <w:rFonts w:ascii="Consolas" w:hAnsi="Consolas"/>
-        </w:rPr>
-      </w:pPr>
-      <w:r>
-        <w:rPr>
-          <w:rFonts w:ascii="Consolas" w:hAnsi="Consolas"/>
-        </w:rPr>
-        <w:t xml:space="preserve">      "NextProcedure": [""]</w:t>
+        <w:t xml:space="preserve">      "</w:t>
+      </w:r>
+      <w:proofErr w:type="spellStart"/>
+      <w:r>
+        <w:rPr>
+          <w:rFonts w:ascii="Consolas" w:hAnsi="Consolas"/>
+        </w:rPr>
+        <w:t>RecordId</w:t>
+      </w:r>
+      <w:proofErr w:type="spellEnd"/>
+      <w:r>
+        <w:rPr>
+          <w:rFonts w:ascii="Consolas" w:hAnsi="Consolas"/>
+        </w:rPr>
+        <w:t>": null,</w:t>
+      </w:r>
+    </w:p>
+    <w:p>
+      <w:pPr>
+        <w:pBdr>
+          <w:top w:val="single" w:sz="4" w:space="1" w:color="D9D9D9" w:themeColor="background1" w:themeShade="D9"/>
+          <w:left w:val="single" w:sz="4" w:space="1" w:color="D9D9D9" w:themeColor="background1" w:themeShade="D9"/>
+          <w:bottom w:val="single" w:sz="4" w:space="1" w:color="D9D9D9" w:themeColor="background1" w:themeShade="D9"/>
+          <w:right w:val="single" w:sz="4" w:space="1" w:color="D9D9D9" w:themeColor="background1" w:themeShade="D9"/>
+        </w:pBdr>
+        <w:shd w:val="clear" w:color="auto" w:fill="F2F2F2" w:themeFill="background1" w:themeFillShade="F2"/>
+        <w:spacing w:after="0"/>
+        <w:rPr>
+          <w:rFonts w:ascii="Consolas" w:hAnsi="Consolas"/>
+        </w:rPr>
+      </w:pPr>
+      <w:r>
+        <w:rPr>
+          <w:rFonts w:ascii="Consolas" w:hAnsi="Consolas"/>
+        </w:rPr>
+        <w:t xml:space="preserve">      "Name": "</w:t>
+      </w:r>
+      <w:proofErr w:type="spellStart"/>
+      <w:r>
+        <w:rPr>
+          <w:rFonts w:ascii="Consolas" w:hAnsi="Consolas"/>
+        </w:rPr>
+        <w:t>Datovy.HC.CD.ToAssets</w:t>
+      </w:r>
+      <w:proofErr w:type="spellEnd"/>
+      <w:r>
+        <w:rPr>
+          <w:rFonts w:ascii="Consolas" w:hAnsi="Consolas"/>
+        </w:rPr>
+        <w:t>",</w:t>
+      </w:r>
+    </w:p>
+    <w:p>
+      <w:pPr>
+        <w:pBdr>
+          <w:top w:val="single" w:sz="4" w:space="1" w:color="D9D9D9" w:themeColor="background1" w:themeShade="D9"/>
+          <w:left w:val="single" w:sz="4" w:space="1" w:color="D9D9D9" w:themeColor="background1" w:themeShade="D9"/>
+          <w:bottom w:val="single" w:sz="4" w:space="1" w:color="D9D9D9" w:themeColor="background1" w:themeShade="D9"/>
+          <w:right w:val="single" w:sz="4" w:space="1" w:color="D9D9D9" w:themeColor="background1" w:themeShade="D9"/>
+        </w:pBdr>
+        <w:shd w:val="clear" w:color="auto" w:fill="F2F2F2" w:themeFill="background1" w:themeFillShade="F2"/>
+        <w:spacing w:after="0"/>
+        <w:rPr>
+          <w:rFonts w:ascii="Consolas" w:hAnsi="Consolas"/>
+        </w:rPr>
+      </w:pPr>
+      <w:r>
+        <w:rPr>
+          <w:rFonts w:ascii="Consolas" w:hAnsi="Consolas"/>
+        </w:rPr>
+        <w:t xml:space="preserve">      "</w:t>
+      </w:r>
+      <w:proofErr w:type="spellStart"/>
+      <w:r>
+        <w:rPr>
+          <w:rFonts w:ascii="Consolas" w:hAnsi="Consolas"/>
+        </w:rPr>
+        <w:t>OrganizationId</w:t>
+      </w:r>
+      <w:proofErr w:type="spellEnd"/>
+      <w:r>
+        <w:rPr>
+          <w:rFonts w:ascii="Consolas" w:hAnsi="Consolas"/>
+        </w:rPr>
+        <w:t>": "</w:t>
+      </w:r>
+      <w:proofErr w:type="spellStart"/>
+      <w:r>
+        <w:rPr>
+          <w:rFonts w:ascii="Consolas" w:hAnsi="Consolas"/>
+        </w:rPr>
+        <w:t>Datovy</w:t>
+      </w:r>
+      <w:proofErr w:type="spellEnd"/>
+      <w:r>
+        <w:rPr>
+          <w:rFonts w:ascii="Consolas" w:hAnsi="Consolas"/>
+        </w:rPr>
+        <w:t>",</w:t>
+      </w:r>
+    </w:p>
+    <w:p>
+      <w:pPr>
+        <w:pBdr>
+          <w:top w:val="single" w:sz="4" w:space="1" w:color="D9D9D9" w:themeColor="background1" w:themeShade="D9"/>
+          <w:left w:val="single" w:sz="4" w:space="1" w:color="D9D9D9" w:themeColor="background1" w:themeShade="D9"/>
+          <w:bottom w:val="single" w:sz="4" w:space="1" w:color="D9D9D9" w:themeColor="background1" w:themeShade="D9"/>
+          <w:right w:val="single" w:sz="4" w:space="1" w:color="D9D9D9" w:themeColor="background1" w:themeShade="D9"/>
+        </w:pBdr>
+        <w:shd w:val="clear" w:color="auto" w:fill="F2F2F2" w:themeFill="background1" w:themeFillShade="F2"/>
+        <w:spacing w:after="0"/>
+        <w:rPr>
+          <w:rFonts w:ascii="Consolas" w:hAnsi="Consolas"/>
+        </w:rPr>
+      </w:pPr>
+      <w:r>
+        <w:rPr>
+          <w:rFonts w:ascii="Consolas" w:hAnsi="Consolas"/>
+        </w:rPr>
+        <w:t xml:space="preserve">      "</w:t>
+      </w:r>
+      <w:proofErr w:type="spellStart"/>
+      <w:r>
+        <w:rPr>
+          <w:rFonts w:ascii="Consolas" w:hAnsi="Consolas"/>
+        </w:rPr>
+        <w:t>OrganizationDomainUri</w:t>
+      </w:r>
+      <w:proofErr w:type="spellEnd"/>
+      <w:r>
+        <w:rPr>
+          <w:rFonts w:ascii="Consolas" w:hAnsi="Consolas"/>
+        </w:rPr>
+        <w:t>": null,</w:t>
+      </w:r>
+    </w:p>
+    <w:p>
+      <w:pPr>
+        <w:pBdr>
+          <w:top w:val="single" w:sz="4" w:space="1" w:color="D9D9D9" w:themeColor="background1" w:themeShade="D9"/>
+          <w:left w:val="single" w:sz="4" w:space="1" w:color="D9D9D9" w:themeColor="background1" w:themeShade="D9"/>
+          <w:bottom w:val="single" w:sz="4" w:space="1" w:color="D9D9D9" w:themeColor="background1" w:themeShade="D9"/>
+          <w:right w:val="single" w:sz="4" w:space="1" w:color="D9D9D9" w:themeColor="background1" w:themeShade="D9"/>
+        </w:pBdr>
+        <w:shd w:val="clear" w:color="auto" w:fill="F2F2F2" w:themeFill="background1" w:themeFillShade="F2"/>
+        <w:spacing w:after="0"/>
+        <w:rPr>
+          <w:rFonts w:ascii="Consolas" w:hAnsi="Consolas"/>
+        </w:rPr>
+      </w:pPr>
+      <w:r>
+        <w:rPr>
+          <w:rFonts w:ascii="Consolas" w:hAnsi="Consolas"/>
+        </w:rPr>
+        <w:t xml:space="preserve">      "</w:t>
+      </w:r>
+      <w:proofErr w:type="spellStart"/>
+      <w:r>
+        <w:rPr>
+          <w:rFonts w:ascii="Consolas" w:hAnsi="Consolas"/>
+        </w:rPr>
+        <w:t>ProcedureName</w:t>
+      </w:r>
+      <w:proofErr w:type="spellEnd"/>
+      <w:r>
+        <w:rPr>
+          <w:rFonts w:ascii="Consolas" w:hAnsi="Consolas"/>
+        </w:rPr>
+        <w:t>": "</w:t>
+      </w:r>
+      <w:proofErr w:type="spellStart"/>
+      <w:r>
+        <w:rPr>
+          <w:rFonts w:ascii="Consolas" w:hAnsi="Consolas"/>
+        </w:rPr>
+        <w:t>DdlImportToAssets</w:t>
+      </w:r>
+      <w:proofErr w:type="spellEnd"/>
+      <w:r>
+        <w:rPr>
+          <w:rFonts w:ascii="Consolas" w:hAnsi="Consolas"/>
+        </w:rPr>
+        <w:t>",</w:t>
+      </w:r>
+    </w:p>
+    <w:p>
+      <w:pPr>
+        <w:pBdr>
+          <w:top w:val="single" w:sz="4" w:space="1" w:color="D9D9D9" w:themeColor="background1" w:themeShade="D9"/>
+          <w:left w:val="single" w:sz="4" w:space="1" w:color="D9D9D9" w:themeColor="background1" w:themeShade="D9"/>
+          <w:bottom w:val="single" w:sz="4" w:space="1" w:color="D9D9D9" w:themeColor="background1" w:themeShade="D9"/>
+          <w:right w:val="single" w:sz="4" w:space="1" w:color="D9D9D9" w:themeColor="background1" w:themeShade="D9"/>
+        </w:pBdr>
+        <w:shd w:val="clear" w:color="auto" w:fill="F2F2F2" w:themeFill="background1" w:themeFillShade="F2"/>
+        <w:spacing w:after="0"/>
+        <w:rPr>
+          <w:rFonts w:ascii="Consolas" w:hAnsi="Consolas"/>
+        </w:rPr>
+      </w:pPr>
+      <w:r>
+        <w:rPr>
+          <w:rFonts w:ascii="Consolas" w:hAnsi="Consolas"/>
+        </w:rPr>
+        <w:t xml:space="preserve">      "</w:t>
+      </w:r>
+      <w:proofErr w:type="spellStart"/>
+      <w:r>
+        <w:rPr>
+          <w:rFonts w:ascii="Consolas" w:hAnsi="Consolas"/>
+        </w:rPr>
+        <w:t>ProcedureTag</w:t>
+      </w:r>
+      <w:proofErr w:type="spellEnd"/>
+      <w:r>
+        <w:rPr>
+          <w:rFonts w:ascii="Consolas" w:hAnsi="Consolas"/>
+        </w:rPr>
+        <w:t>": "</w:t>
+      </w:r>
+      <w:proofErr w:type="spellStart"/>
+      <w:r>
+        <w:rPr>
+          <w:rFonts w:ascii="Consolas" w:hAnsi="Consolas"/>
+        </w:rPr>
+        <w:t>DDL.DdlImportFileReader</w:t>
+      </w:r>
+      <w:proofErr w:type="spellEnd"/>
+      <w:r>
+        <w:rPr>
+          <w:rFonts w:ascii="Consolas" w:hAnsi="Consolas"/>
+        </w:rPr>
+        <w:t>",</w:t>
+      </w:r>
+    </w:p>
+    <w:p>
+      <w:pPr>
+        <w:pBdr>
+          <w:top w:val="single" w:sz="4" w:space="1" w:color="D9D9D9" w:themeColor="background1" w:themeShade="D9"/>
+          <w:left w:val="single" w:sz="4" w:space="1" w:color="D9D9D9" w:themeColor="background1" w:themeShade="D9"/>
+          <w:bottom w:val="single" w:sz="4" w:space="1" w:color="D9D9D9" w:themeColor="background1" w:themeShade="D9"/>
+          <w:right w:val="single" w:sz="4" w:space="1" w:color="D9D9D9" w:themeColor="background1" w:themeShade="D9"/>
+        </w:pBdr>
+        <w:shd w:val="clear" w:color="auto" w:fill="F2F2F2" w:themeFill="background1" w:themeFillShade="F2"/>
+        <w:spacing w:after="0"/>
+        <w:rPr>
+          <w:rFonts w:ascii="Consolas" w:hAnsi="Consolas"/>
+        </w:rPr>
+      </w:pPr>
+      <w:r>
+        <w:rPr>
+          <w:rFonts w:ascii="Consolas" w:hAnsi="Consolas"/>
+        </w:rPr>
+        <w:t xml:space="preserve">      "</w:t>
+      </w:r>
+      <w:r>
+        <w:rPr>
+          <w:rFonts w:ascii="Consolas" w:hAnsi="Consolas"/>
+        </w:rPr>
+        <w:t>ScanFilesFolder</w:t>
+      </w:r>
+      <w:r>
+        <w:rPr>
+          <w:rFonts w:ascii="Consolas" w:hAnsi="Consolas"/>
+        </w:rPr>
+        <w:t xml:space="preserve">": </w:t>
+      </w:r>
+      <w:r>
+        <w:rPr>
+          <w:rFonts w:ascii="Consolas" w:hAnsi="Consolas"/>
+        </w:rPr>
+        <w:t>false</w:t>
+      </w:r>
+      <w:r>
+        <w:rPr>
+          <w:rFonts w:ascii="Consolas" w:hAnsi="Consolas"/>
+        </w:rPr>
+        <w:t>,</w:t>
+      </w:r>
+    </w:p>
+    <w:p>
+      <w:pPr>
+        <w:pBdr>
+          <w:top w:val="single" w:sz="4" w:space="1" w:color="D9D9D9" w:themeColor="background1" w:themeShade="D9"/>
+          <w:left w:val="single" w:sz="4" w:space="1" w:color="D9D9D9" w:themeColor="background1" w:themeShade="D9"/>
+          <w:bottom w:val="single" w:sz="4" w:space="1" w:color="D9D9D9" w:themeColor="background1" w:themeShade="D9"/>
+          <w:right w:val="single" w:sz="4" w:space="1" w:color="D9D9D9" w:themeColor="background1" w:themeShade="D9"/>
+        </w:pBdr>
+        <w:shd w:val="clear" w:color="auto" w:fill="F2F2F2" w:themeFill="background1" w:themeFillShade="F2"/>
+        <w:spacing w:after="0"/>
+        <w:rPr>
+          <w:rFonts w:ascii="Consolas" w:hAnsi="Consolas"/>
+        </w:rPr>
+      </w:pPr>
+      <w:r>
+        <w:rPr>
+          <w:rFonts w:ascii="Consolas" w:hAnsi="Consolas"/>
+        </w:rPr>
+        <w:t xml:space="preserve">      "</w:t>
+      </w:r>
+      <w:proofErr w:type="spellStart"/>
+      <w:r>
+        <w:rPr>
+          <w:rFonts w:ascii="Consolas" w:hAnsi="Consolas"/>
+        </w:rPr>
+        <w:t>SchemaType</w:t>
+      </w:r>
+      <w:proofErr w:type="spellEnd"/>
+      <w:r>
+        <w:rPr>
+          <w:rFonts w:ascii="Consolas" w:hAnsi="Consolas"/>
+        </w:rPr>
+        <w:t>": 1,</w:t>
+      </w:r>
+    </w:p>
+    <w:p>
+      <w:pPr>
+        <w:pBdr>
+          <w:top w:val="single" w:sz="4" w:space="1" w:color="D9D9D9" w:themeColor="background1" w:themeShade="D9"/>
+          <w:left w:val="single" w:sz="4" w:space="1" w:color="D9D9D9" w:themeColor="background1" w:themeShade="D9"/>
+          <w:bottom w:val="single" w:sz="4" w:space="1" w:color="D9D9D9" w:themeColor="background1" w:themeShade="D9"/>
+          <w:right w:val="single" w:sz="4" w:space="1" w:color="D9D9D9" w:themeColor="background1" w:themeShade="D9"/>
+        </w:pBdr>
+        <w:shd w:val="clear" w:color="auto" w:fill="F2F2F2" w:themeFill="background1" w:themeFillShade="F2"/>
+        <w:spacing w:after="0"/>
+        <w:rPr>
+          <w:rFonts w:ascii="Consolas" w:hAnsi="Consolas"/>
+        </w:rPr>
+      </w:pPr>
+      <w:r>
+        <w:rPr>
+          <w:rFonts w:ascii="Consolas" w:hAnsi="Consolas"/>
+        </w:rPr>
+        <w:t xml:space="preserve">      "</w:t>
+      </w:r>
+      <w:proofErr w:type="spellStart"/>
+      <w:r>
+        <w:rPr>
+          <w:rFonts w:ascii="Consolas" w:hAnsi="Consolas"/>
+        </w:rPr>
+        <w:t>NextProcess</w:t>
+      </w:r>
+      <w:proofErr w:type="spellEnd"/>
+      <w:r>
+        <w:rPr>
+          <w:rFonts w:ascii="Consolas" w:hAnsi="Consolas"/>
+        </w:rPr>
+        <w:t>": "",</w:t>
+      </w:r>
+    </w:p>
+    <w:p>
+      <w:pPr>
+        <w:pBdr>
+          <w:top w:val="single" w:sz="4" w:space="1" w:color="D9D9D9" w:themeColor="background1" w:themeShade="D9"/>
+          <w:left w:val="single" w:sz="4" w:space="1" w:color="D9D9D9" w:themeColor="background1" w:themeShade="D9"/>
+          <w:bottom w:val="single" w:sz="4" w:space="1" w:color="D9D9D9" w:themeColor="background1" w:themeShade="D9"/>
+          <w:right w:val="single" w:sz="4" w:space="1" w:color="D9D9D9" w:themeColor="background1" w:themeShade="D9"/>
+        </w:pBdr>
+        <w:shd w:val="clear" w:color="auto" w:fill="F2F2F2" w:themeFill="background1" w:themeFillShade="F2"/>
+        <w:spacing w:after="0"/>
+        <w:rPr>
+          <w:rFonts w:ascii="Consolas" w:hAnsi="Consolas"/>
+        </w:rPr>
+      </w:pPr>
+      <w:r>
+        <w:rPr>
+          <w:rFonts w:ascii="Consolas" w:hAnsi="Consolas"/>
+        </w:rPr>
+        <w:t xml:space="preserve">      "</w:t>
+      </w:r>
+      <w:proofErr w:type="spellStart"/>
+      <w:r>
+        <w:rPr>
+          <w:rFonts w:ascii="Consolas" w:hAnsi="Consolas"/>
+        </w:rPr>
+        <w:t>NextProcedure</w:t>
+      </w:r>
+      <w:proofErr w:type="spellEnd"/>
+      <w:r>
+        <w:rPr>
+          <w:rFonts w:ascii="Consolas" w:hAnsi="Consolas"/>
+        </w:rPr>
+        <w:t>": [""]</w:t>
       </w:r>
     </w:p>
     <w:p>
@@ -1864,7 +2315,21 @@
         <w:rPr>
           <w:rFonts w:ascii="Consolas" w:hAnsi="Consolas"/>
         </w:rPr>
-        <w:t xml:space="preserve">   "InputFile": {</w:t>
+        <w:t xml:space="preserve">   "</w:t>
+      </w:r>
+      <w:proofErr w:type="spellStart"/>
+      <w:r>
+        <w:rPr>
+          <w:rFonts w:ascii="Consolas" w:hAnsi="Consolas"/>
+        </w:rPr>
+        <w:t>InputFile</w:t>
+      </w:r>
+      <w:proofErr w:type="spellEnd"/>
+      <w:r>
+        <w:rPr>
+          <w:rFonts w:ascii="Consolas" w:hAnsi="Consolas"/>
+        </w:rPr>
+        <w:t>": {</w:t>
       </w:r>
     </w:p>
     <w:p>
@@ -1906,7 +2371,21 @@
         <w:rPr>
           <w:rFonts w:ascii="Consolas" w:hAnsi="Consolas"/>
         </w:rPr>
-        <w:t xml:space="preserve">      "Name": "datovy.hc.cd.mdf",</w:t>
+        <w:t xml:space="preserve">      "Name": "</w:t>
+      </w:r>
+      <w:proofErr w:type="spellStart"/>
+      <w:r>
+        <w:rPr>
+          <w:rFonts w:ascii="Consolas" w:hAnsi="Consolas"/>
+        </w:rPr>
+        <w:t>datovy.hc.cd.mdf</w:t>
+      </w:r>
+      <w:proofErr w:type="spellEnd"/>
+      <w:r>
+        <w:rPr>
+          <w:rFonts w:ascii="Consolas" w:hAnsi="Consolas"/>
+        </w:rPr>
+        <w:t>",</w:t>
       </w:r>
     </w:p>
     <w:p>
@@ -1990,7 +2469,21 @@
         <w:rPr>
           <w:rFonts w:ascii="Consolas" w:hAnsi="Consolas"/>
         </w:rPr>
-        <w:t xml:space="preserve">   "OutputFile": {</w:t>
+        <w:t xml:space="preserve">   "</w:t>
+      </w:r>
+      <w:proofErr w:type="spellStart"/>
+      <w:r>
+        <w:rPr>
+          <w:rFonts w:ascii="Consolas" w:hAnsi="Consolas"/>
+        </w:rPr>
+        <w:t>OutputFile</w:t>
+      </w:r>
+      <w:proofErr w:type="spellEnd"/>
+      <w:r>
+        <w:rPr>
+          <w:rFonts w:ascii="Consolas" w:hAnsi="Consolas"/>
+        </w:rPr>
+        <w:t>": {</w:t>
       </w:r>
     </w:p>
     <w:p>
@@ -2032,28 +2525,42 @@
         <w:rPr>
           <w:rFonts w:ascii="Consolas" w:hAnsi="Consolas"/>
         </w:rPr>
-        <w:t xml:space="preserve">      "Name": "datovy.hc.cd.dictionary",</w:t>
-      </w:r>
-    </w:p>
-    <w:p>
-      <w:pPr>
-        <w:pBdr>
-          <w:top w:val="single" w:sz="4" w:space="1" w:color="D9D9D9" w:themeColor="background1" w:themeShade="D9"/>
-          <w:left w:val="single" w:sz="4" w:space="1" w:color="D9D9D9" w:themeColor="background1" w:themeShade="D9"/>
-          <w:bottom w:val="single" w:sz="4" w:space="1" w:color="D9D9D9" w:themeColor="background1" w:themeShade="D9"/>
-          <w:right w:val="single" w:sz="4" w:space="1" w:color="D9D9D9" w:themeColor="background1" w:themeShade="D9"/>
-        </w:pBdr>
-        <w:shd w:val="clear" w:color="auto" w:fill="F2F2F2" w:themeFill="background1" w:themeFillShade="F2"/>
-        <w:spacing w:after="0"/>
-        <w:rPr>
-          <w:rFonts w:ascii="Consolas" w:hAnsi="Consolas"/>
-        </w:rPr>
-      </w:pPr>
-      <w:r>
-        <w:rPr>
-          <w:rFonts w:ascii="Consolas" w:hAnsi="Consolas"/>
-        </w:rPr>
         <w:lastRenderedPageBreak/>
+        <w:t xml:space="preserve">      "Name": "</w:t>
+      </w:r>
+      <w:proofErr w:type="spellStart"/>
+      <w:r>
+        <w:rPr>
+          <w:rFonts w:ascii="Consolas" w:hAnsi="Consolas"/>
+        </w:rPr>
+        <w:t>datovy.hc.cd.dictionary</w:t>
+      </w:r>
+      <w:proofErr w:type="spellEnd"/>
+      <w:r>
+        <w:rPr>
+          <w:rFonts w:ascii="Consolas" w:hAnsi="Consolas"/>
+        </w:rPr>
+        <w:t>",</w:t>
+      </w:r>
+    </w:p>
+    <w:p>
+      <w:pPr>
+        <w:pBdr>
+          <w:top w:val="single" w:sz="4" w:space="1" w:color="D9D9D9" w:themeColor="background1" w:themeShade="D9"/>
+          <w:left w:val="single" w:sz="4" w:space="1" w:color="D9D9D9" w:themeColor="background1" w:themeShade="D9"/>
+          <w:bottom w:val="single" w:sz="4" w:space="1" w:color="D9D9D9" w:themeColor="background1" w:themeShade="D9"/>
+          <w:right w:val="single" w:sz="4" w:space="1" w:color="D9D9D9" w:themeColor="background1" w:themeShade="D9"/>
+        </w:pBdr>
+        <w:shd w:val="clear" w:color="auto" w:fill="F2F2F2" w:themeFill="background1" w:themeFillShade="F2"/>
+        <w:spacing w:after="0"/>
+        <w:rPr>
+          <w:rFonts w:ascii="Consolas" w:hAnsi="Consolas"/>
+        </w:rPr>
+      </w:pPr>
+      <w:r>
+        <w:rPr>
+          <w:rFonts w:ascii="Consolas" w:hAnsi="Consolas"/>
+        </w:rPr>
         <w:t xml:space="preserve">      "Path": "./Documents",</w:t>
       </w:r>
     </w:p>
@@ -2117,7 +2624,21 @@
         <w:rPr>
           <w:rFonts w:ascii="Consolas" w:hAnsi="Consolas"/>
         </w:rPr>
-        <w:t xml:space="preserve">   "UriList": [</w:t>
+        <w:t xml:space="preserve">   "</w:t>
+      </w:r>
+      <w:proofErr w:type="spellStart"/>
+      <w:r>
+        <w:rPr>
+          <w:rFonts w:ascii="Consolas" w:hAnsi="Consolas"/>
+        </w:rPr>
+        <w:t>UriList</w:t>
+      </w:r>
+      <w:proofErr w:type="spellEnd"/>
+      <w:r>
+        <w:rPr>
+          <w:rFonts w:ascii="Consolas" w:hAnsi="Consolas"/>
+        </w:rPr>
+        <w:t>": [</w:t>
       </w:r>
     </w:p>
     <w:p>
@@ -2180,49 +2701,91 @@
         <w:rPr>
           <w:rFonts w:ascii="Consolas" w:hAnsi="Consolas"/>
         </w:rPr>
-        <w:t xml:space="preserve">   "InspectArguments": {</w:t>
-      </w:r>
-    </w:p>
-    <w:p>
-      <w:pPr>
-        <w:pBdr>
-          <w:top w:val="single" w:sz="4" w:space="1" w:color="D9D9D9" w:themeColor="background1" w:themeShade="D9"/>
-          <w:left w:val="single" w:sz="4" w:space="1" w:color="D9D9D9" w:themeColor="background1" w:themeShade="D9"/>
-          <w:bottom w:val="single" w:sz="4" w:space="1" w:color="D9D9D9" w:themeColor="background1" w:themeShade="D9"/>
-          <w:right w:val="single" w:sz="4" w:space="1" w:color="D9D9D9" w:themeColor="background1" w:themeShade="D9"/>
-        </w:pBdr>
-        <w:shd w:val="clear" w:color="auto" w:fill="F2F2F2" w:themeFill="background1" w:themeFillShade="F2"/>
-        <w:spacing w:after="0"/>
-        <w:rPr>
-          <w:rFonts w:ascii="Consolas" w:hAnsi="Consolas"/>
-        </w:rPr>
-      </w:pPr>
-      <w:r>
-        <w:rPr>
-          <w:rFonts w:ascii="Consolas" w:hAnsi="Consolas"/>
-        </w:rPr>
-        <w:t xml:space="preserve">      "ListLength": "1",</w:t>
-      </w:r>
-    </w:p>
-    <w:p>
-      <w:pPr>
-        <w:pBdr>
-          <w:top w:val="single" w:sz="4" w:space="1" w:color="D9D9D9" w:themeColor="background1" w:themeShade="D9"/>
-          <w:left w:val="single" w:sz="4" w:space="1" w:color="D9D9D9" w:themeColor="background1" w:themeShade="D9"/>
-          <w:bottom w:val="single" w:sz="4" w:space="1" w:color="D9D9D9" w:themeColor="background1" w:themeShade="D9"/>
-          <w:right w:val="single" w:sz="4" w:space="1" w:color="D9D9D9" w:themeColor="background1" w:themeShade="D9"/>
-        </w:pBdr>
-        <w:shd w:val="clear" w:color="auto" w:fill="F2F2F2" w:themeFill="background1" w:themeFillShade="F2"/>
-        <w:spacing w:after="0"/>
-        <w:rPr>
-          <w:rFonts w:ascii="Consolas" w:hAnsi="Consolas"/>
-        </w:rPr>
-      </w:pPr>
-      <w:r>
-        <w:rPr>
-          <w:rFonts w:ascii="Consolas" w:hAnsi="Consolas"/>
-        </w:rPr>
-        <w:t xml:space="preserve">      "MaxThreshold": "1"</w:t>
+        <w:t xml:space="preserve">   "</w:t>
+      </w:r>
+      <w:proofErr w:type="spellStart"/>
+      <w:r>
+        <w:rPr>
+          <w:rFonts w:ascii="Consolas" w:hAnsi="Consolas"/>
+        </w:rPr>
+        <w:t>InspectArguments</w:t>
+      </w:r>
+      <w:proofErr w:type="spellEnd"/>
+      <w:r>
+        <w:rPr>
+          <w:rFonts w:ascii="Consolas" w:hAnsi="Consolas"/>
+        </w:rPr>
+        <w:t>": {</w:t>
+      </w:r>
+    </w:p>
+    <w:p>
+      <w:pPr>
+        <w:pBdr>
+          <w:top w:val="single" w:sz="4" w:space="1" w:color="D9D9D9" w:themeColor="background1" w:themeShade="D9"/>
+          <w:left w:val="single" w:sz="4" w:space="1" w:color="D9D9D9" w:themeColor="background1" w:themeShade="D9"/>
+          <w:bottom w:val="single" w:sz="4" w:space="1" w:color="D9D9D9" w:themeColor="background1" w:themeShade="D9"/>
+          <w:right w:val="single" w:sz="4" w:space="1" w:color="D9D9D9" w:themeColor="background1" w:themeShade="D9"/>
+        </w:pBdr>
+        <w:shd w:val="clear" w:color="auto" w:fill="F2F2F2" w:themeFill="background1" w:themeFillShade="F2"/>
+        <w:spacing w:after="0"/>
+        <w:rPr>
+          <w:rFonts w:ascii="Consolas" w:hAnsi="Consolas"/>
+        </w:rPr>
+      </w:pPr>
+      <w:r>
+        <w:rPr>
+          <w:rFonts w:ascii="Consolas" w:hAnsi="Consolas"/>
+        </w:rPr>
+        <w:t xml:space="preserve">      "</w:t>
+      </w:r>
+      <w:proofErr w:type="spellStart"/>
+      <w:r>
+        <w:rPr>
+          <w:rFonts w:ascii="Consolas" w:hAnsi="Consolas"/>
+        </w:rPr>
+        <w:t>ListLength</w:t>
+      </w:r>
+      <w:proofErr w:type="spellEnd"/>
+      <w:r>
+        <w:rPr>
+          <w:rFonts w:ascii="Consolas" w:hAnsi="Consolas"/>
+        </w:rPr>
+        <w:t>": "1",</w:t>
+      </w:r>
+    </w:p>
+    <w:p>
+      <w:pPr>
+        <w:pBdr>
+          <w:top w:val="single" w:sz="4" w:space="1" w:color="D9D9D9" w:themeColor="background1" w:themeShade="D9"/>
+          <w:left w:val="single" w:sz="4" w:space="1" w:color="D9D9D9" w:themeColor="background1" w:themeShade="D9"/>
+          <w:bottom w:val="single" w:sz="4" w:space="1" w:color="D9D9D9" w:themeColor="background1" w:themeShade="D9"/>
+          <w:right w:val="single" w:sz="4" w:space="1" w:color="D9D9D9" w:themeColor="background1" w:themeShade="D9"/>
+        </w:pBdr>
+        <w:shd w:val="clear" w:color="auto" w:fill="F2F2F2" w:themeFill="background1" w:themeFillShade="F2"/>
+        <w:spacing w:after="0"/>
+        <w:rPr>
+          <w:rFonts w:ascii="Consolas" w:hAnsi="Consolas"/>
+        </w:rPr>
+      </w:pPr>
+      <w:r>
+        <w:rPr>
+          <w:rFonts w:ascii="Consolas" w:hAnsi="Consolas"/>
+        </w:rPr>
+        <w:t xml:space="preserve">      "</w:t>
+      </w:r>
+      <w:proofErr w:type="spellStart"/>
+      <w:r>
+        <w:rPr>
+          <w:rFonts w:ascii="Consolas" w:hAnsi="Consolas"/>
+        </w:rPr>
+        <w:t>MaxThreshold</w:t>
+      </w:r>
+      <w:proofErr w:type="spellEnd"/>
+      <w:r>
+        <w:rPr>
+          <w:rFonts w:ascii="Consolas" w:hAnsi="Consolas"/>
+        </w:rPr>
+        <w:t>": "1"</w:t>
       </w:r>
     </w:p>
     <w:p>
@@ -2264,49 +2827,105 @@
         <w:rPr>
           <w:rFonts w:ascii="Consolas" w:hAnsi="Consolas"/>
         </w:rPr>
-        <w:t xml:space="preserve">   "ConnectionString": "",</w:t>
-      </w:r>
-    </w:p>
-    <w:p>
-      <w:pPr>
-        <w:pBdr>
-          <w:top w:val="single" w:sz="4" w:space="1" w:color="D9D9D9" w:themeColor="background1" w:themeShade="D9"/>
-          <w:left w:val="single" w:sz="4" w:space="1" w:color="D9D9D9" w:themeColor="background1" w:themeShade="D9"/>
-          <w:bottom w:val="single" w:sz="4" w:space="1" w:color="D9D9D9" w:themeColor="background1" w:themeShade="D9"/>
-          <w:right w:val="single" w:sz="4" w:space="1" w:color="D9D9D9" w:themeColor="background1" w:themeShade="D9"/>
-        </w:pBdr>
-        <w:shd w:val="clear" w:color="auto" w:fill="F2F2F2" w:themeFill="background1" w:themeFillShade="F2"/>
-        <w:spacing w:after="0"/>
-        <w:rPr>
-          <w:rFonts w:ascii="Consolas" w:hAnsi="Consolas"/>
-        </w:rPr>
-      </w:pPr>
-      <w:r>
-        <w:rPr>
-          <w:rFonts w:ascii="Consolas" w:hAnsi="Consolas"/>
-        </w:rPr>
-        <w:t xml:space="preserve">   "ElementTransform": null,</w:t>
-      </w:r>
-    </w:p>
-    <w:p>
-      <w:pPr>
-        <w:pBdr>
-          <w:top w:val="single" w:sz="4" w:space="1" w:color="D9D9D9" w:themeColor="background1" w:themeShade="D9"/>
-          <w:left w:val="single" w:sz="4" w:space="1" w:color="D9D9D9" w:themeColor="background1" w:themeShade="D9"/>
-          <w:bottom w:val="single" w:sz="4" w:space="1" w:color="D9D9D9" w:themeColor="background1" w:themeShade="D9"/>
-          <w:right w:val="single" w:sz="4" w:space="1" w:color="D9D9D9" w:themeColor="background1" w:themeShade="D9"/>
-        </w:pBdr>
-        <w:shd w:val="clear" w:color="auto" w:fill="F2F2F2" w:themeFill="background1" w:themeFillShade="F2"/>
-        <w:spacing w:after="0"/>
-        <w:rPr>
-          <w:rFonts w:ascii="Consolas" w:hAnsi="Consolas"/>
-        </w:rPr>
-      </w:pPr>
-      <w:r>
-        <w:rPr>
-          <w:rFonts w:ascii="Consolas" w:hAnsi="Consolas"/>
-        </w:rPr>
-        <w:t xml:space="preserve">   "TextMapFilePath": "./Archive/DdlTextMap.json"</w:t>
+        <w:t xml:space="preserve">   "</w:t>
+      </w:r>
+      <w:proofErr w:type="spellStart"/>
+      <w:r>
+        <w:rPr>
+          <w:rFonts w:ascii="Consolas" w:hAnsi="Consolas"/>
+        </w:rPr>
+        <w:t>ConnectionString</w:t>
+      </w:r>
+      <w:proofErr w:type="spellEnd"/>
+      <w:r>
+        <w:rPr>
+          <w:rFonts w:ascii="Consolas" w:hAnsi="Consolas"/>
+        </w:rPr>
+        <w:t>": "",</w:t>
+      </w:r>
+    </w:p>
+    <w:p>
+      <w:pPr>
+        <w:pBdr>
+          <w:top w:val="single" w:sz="4" w:space="1" w:color="D9D9D9" w:themeColor="background1" w:themeShade="D9"/>
+          <w:left w:val="single" w:sz="4" w:space="1" w:color="D9D9D9" w:themeColor="background1" w:themeShade="D9"/>
+          <w:bottom w:val="single" w:sz="4" w:space="1" w:color="D9D9D9" w:themeColor="background1" w:themeShade="D9"/>
+          <w:right w:val="single" w:sz="4" w:space="1" w:color="D9D9D9" w:themeColor="background1" w:themeShade="D9"/>
+        </w:pBdr>
+        <w:shd w:val="clear" w:color="auto" w:fill="F2F2F2" w:themeFill="background1" w:themeFillShade="F2"/>
+        <w:spacing w:after="0"/>
+        <w:rPr>
+          <w:rFonts w:ascii="Consolas" w:hAnsi="Consolas"/>
+        </w:rPr>
+      </w:pPr>
+      <w:r>
+        <w:rPr>
+          <w:rFonts w:ascii="Consolas" w:hAnsi="Consolas"/>
+        </w:rPr>
+        <w:t xml:space="preserve">   "</w:t>
+      </w:r>
+      <w:proofErr w:type="spellStart"/>
+      <w:r>
+        <w:rPr>
+          <w:rFonts w:ascii="Consolas" w:hAnsi="Consolas"/>
+        </w:rPr>
+        <w:t>ElementTransform</w:t>
+      </w:r>
+      <w:proofErr w:type="spellEnd"/>
+      <w:r>
+        <w:rPr>
+          <w:rFonts w:ascii="Consolas" w:hAnsi="Consolas"/>
+        </w:rPr>
+        <w:t>": null,</w:t>
+      </w:r>
+    </w:p>
+    <w:p>
+      <w:pPr>
+        <w:pBdr>
+          <w:top w:val="single" w:sz="4" w:space="1" w:color="D9D9D9" w:themeColor="background1" w:themeShade="D9"/>
+          <w:left w:val="single" w:sz="4" w:space="1" w:color="D9D9D9" w:themeColor="background1" w:themeShade="D9"/>
+          <w:bottom w:val="single" w:sz="4" w:space="1" w:color="D9D9D9" w:themeColor="background1" w:themeShade="D9"/>
+          <w:right w:val="single" w:sz="4" w:space="1" w:color="D9D9D9" w:themeColor="background1" w:themeShade="D9"/>
+        </w:pBdr>
+        <w:shd w:val="clear" w:color="auto" w:fill="F2F2F2" w:themeFill="background1" w:themeFillShade="F2"/>
+        <w:spacing w:after="0"/>
+        <w:rPr>
+          <w:rFonts w:ascii="Consolas" w:hAnsi="Consolas"/>
+        </w:rPr>
+      </w:pPr>
+      <w:r>
+        <w:rPr>
+          <w:rFonts w:ascii="Consolas" w:hAnsi="Consolas"/>
+        </w:rPr>
+        <w:t xml:space="preserve">   "</w:t>
+      </w:r>
+      <w:proofErr w:type="spellStart"/>
+      <w:r>
+        <w:rPr>
+          <w:rFonts w:ascii="Consolas" w:hAnsi="Consolas"/>
+        </w:rPr>
+        <w:t>TextMapFilePath</w:t>
+      </w:r>
+      <w:proofErr w:type="spellEnd"/>
+      <w:r>
+        <w:rPr>
+          <w:rFonts w:ascii="Consolas" w:hAnsi="Consolas"/>
+        </w:rPr>
+        <w:t>": "./Archive/</w:t>
+      </w:r>
+      <w:proofErr w:type="spellStart"/>
+      <w:r>
+        <w:rPr>
+          <w:rFonts w:ascii="Consolas" w:hAnsi="Consolas"/>
+        </w:rPr>
+        <w:t>DdlTextMap.json</w:t>
+      </w:r>
+      <w:proofErr w:type="spellEnd"/>
+      <w:r>
+        <w:rPr>
+          <w:rFonts w:ascii="Consolas" w:hAnsi="Consolas"/>
+        </w:rPr>
+        <w:t>"</w:t>
       </w:r>
     </w:p>
     <w:p>
@@ -2378,51 +2997,83 @@
           <w:rFonts w:ascii="Consolas" w:hAnsi="Consolas"/>
           <w:lang w:val="es-PR"/>
         </w:rPr>
-        <w:t>"@context": {</w:t>
-      </w:r>
-    </w:p>
-    <w:p>
-      <w:pPr>
-        <w:pBdr>
-          <w:top w:val="single" w:sz="4" w:space="1" w:color="D9D9D9" w:themeColor="background1" w:themeShade="D9"/>
-          <w:left w:val="single" w:sz="4" w:space="1" w:color="D9D9D9" w:themeColor="background1" w:themeShade="D9"/>
-          <w:bottom w:val="single" w:sz="4" w:space="1" w:color="D9D9D9" w:themeColor="background1" w:themeShade="D9"/>
-          <w:right w:val="single" w:sz="4" w:space="1" w:color="D9D9D9" w:themeColor="background1" w:themeShade="D9"/>
-        </w:pBdr>
-        <w:shd w:val="clear" w:color="auto" w:fill="F2F2F2" w:themeFill="background1" w:themeFillShade="F2"/>
-        <w:spacing w:after="0"/>
+        <w:t>"@</w:t>
+      </w:r>
+      <w:proofErr w:type="spellStart"/>
+      <w:r>
         <w:rPr>
           <w:rFonts w:ascii="Consolas" w:hAnsi="Consolas"/>
           <w:lang w:val="es-PR"/>
         </w:rPr>
-      </w:pPr>
+        <w:t>context</w:t>
+      </w:r>
+      <w:proofErr w:type="spellEnd"/>
       <w:r>
         <w:rPr>
           <w:rFonts w:ascii="Consolas" w:hAnsi="Consolas"/>
           <w:lang w:val="es-PR"/>
         </w:rPr>
-        <w:t xml:space="preserve">      "edam": "http://www.datovy.com/edam/arguments"</w:t>
-      </w:r>
-    </w:p>
-    <w:p>
-      <w:pPr>
-        <w:pBdr>
-          <w:top w:val="single" w:sz="4" w:space="1" w:color="D9D9D9" w:themeColor="background1" w:themeShade="D9"/>
-          <w:left w:val="single" w:sz="4" w:space="1" w:color="D9D9D9" w:themeColor="background1" w:themeShade="D9"/>
-          <w:bottom w:val="single" w:sz="4" w:space="1" w:color="D9D9D9" w:themeColor="background1" w:themeShade="D9"/>
-          <w:right w:val="single" w:sz="4" w:space="1" w:color="D9D9D9" w:themeColor="background1" w:themeShade="D9"/>
-        </w:pBdr>
-        <w:shd w:val="clear" w:color="auto" w:fill="F2F2F2" w:themeFill="background1" w:themeFillShade="F2"/>
-        <w:spacing w:after="0"/>
-        <w:rPr>
-          <w:rFonts w:ascii="Consolas" w:hAnsi="Consolas"/>
-        </w:rPr>
-      </w:pPr>
-      <w:r>
+        <w:t>": {</w:t>
+      </w:r>
+    </w:p>
+    <w:p>
+      <w:pPr>
+        <w:pBdr>
+          <w:top w:val="single" w:sz="4" w:space="1" w:color="D9D9D9" w:themeColor="background1" w:themeShade="D9"/>
+          <w:left w:val="single" w:sz="4" w:space="1" w:color="D9D9D9" w:themeColor="background1" w:themeShade="D9"/>
+          <w:bottom w:val="single" w:sz="4" w:space="1" w:color="D9D9D9" w:themeColor="background1" w:themeShade="D9"/>
+          <w:right w:val="single" w:sz="4" w:space="1" w:color="D9D9D9" w:themeColor="background1" w:themeShade="D9"/>
+        </w:pBdr>
+        <w:shd w:val="clear" w:color="auto" w:fill="F2F2F2" w:themeFill="background1" w:themeFillShade="F2"/>
+        <w:spacing w:after="0"/>
         <w:rPr>
           <w:rFonts w:ascii="Consolas" w:hAnsi="Consolas"/>
           <w:lang w:val="es-PR"/>
         </w:rPr>
+      </w:pPr>
+      <w:r>
+        <w:rPr>
+          <w:rFonts w:ascii="Consolas" w:hAnsi="Consolas"/>
+          <w:lang w:val="es-PR"/>
+        </w:rPr>
+        <w:t xml:space="preserve">      "</w:t>
+      </w:r>
+      <w:proofErr w:type="spellStart"/>
+      <w:r>
+        <w:rPr>
+          <w:rFonts w:ascii="Consolas" w:hAnsi="Consolas"/>
+          <w:lang w:val="es-PR"/>
+        </w:rPr>
+        <w:t>edam</w:t>
+      </w:r>
+      <w:proofErr w:type="spellEnd"/>
+      <w:r>
+        <w:rPr>
+          <w:rFonts w:ascii="Consolas" w:hAnsi="Consolas"/>
+          <w:lang w:val="es-PR"/>
+        </w:rPr>
+        <w:t>": "http://www.datovy.com/edam/arguments"</w:t>
+      </w:r>
+    </w:p>
+    <w:p>
+      <w:pPr>
+        <w:pBdr>
+          <w:top w:val="single" w:sz="4" w:space="1" w:color="D9D9D9" w:themeColor="background1" w:themeShade="D9"/>
+          <w:left w:val="single" w:sz="4" w:space="1" w:color="D9D9D9" w:themeColor="background1" w:themeShade="D9"/>
+          <w:bottom w:val="single" w:sz="4" w:space="1" w:color="D9D9D9" w:themeColor="background1" w:themeShade="D9"/>
+          <w:right w:val="single" w:sz="4" w:space="1" w:color="D9D9D9" w:themeColor="background1" w:themeShade="D9"/>
+        </w:pBdr>
+        <w:shd w:val="clear" w:color="auto" w:fill="F2F2F2" w:themeFill="background1" w:themeFillShade="F2"/>
+        <w:spacing w:after="0"/>
+        <w:rPr>
+          <w:rFonts w:ascii="Consolas" w:hAnsi="Consolas"/>
+        </w:rPr>
+      </w:pPr>
+      <w:r>
+        <w:rPr>
+          <w:rFonts w:ascii="Consolas" w:hAnsi="Consolas"/>
+          <w:lang w:val="es-PR"/>
+        </w:rPr>
         <w:t xml:space="preserve">   </w:t>
       </w:r>
       <w:r>
@@ -2493,7 +3144,21 @@
         <w:rPr>
           <w:rFonts w:ascii="Consolas" w:hAnsi="Consolas"/>
         </w:rPr>
-        <w:t xml:space="preserve">      "DomainId": "Datovy.HC.CD",</w:t>
+        <w:t xml:space="preserve">      "</w:t>
+      </w:r>
+      <w:proofErr w:type="spellStart"/>
+      <w:r>
+        <w:rPr>
+          <w:rFonts w:ascii="Consolas" w:hAnsi="Consolas"/>
+        </w:rPr>
+        <w:t>DomainId</w:t>
+      </w:r>
+      <w:proofErr w:type="spellEnd"/>
+      <w:r>
+        <w:rPr>
+          <w:rFonts w:ascii="Consolas" w:hAnsi="Consolas"/>
+        </w:rPr>
+        <w:t>": "Datovy.HC.CD",</w:t>
       </w:r>
     </w:p>
     <w:p>
@@ -2543,7 +3208,15 @@
         <w:spacing w:before="120" w:after="120"/>
       </w:pPr>
       <w:r>
-        <w:t xml:space="preserve">EDAM will use this section to manage the (Assets) Domain Catalog.  Once an Argument file is selected, the application looks for this section and try to find the “DomainId”, if not found will attempt to add it on the EDAM database.  </w:t>
+        <w:t>EDAM will use this section to manage the (Assets) Domain Catalog.  Once an Argument file is selected, the application looks for this section and try to find the “</w:t>
+      </w:r>
+      <w:proofErr w:type="spellStart"/>
+      <w:r>
+        <w:t>DomainId</w:t>
+      </w:r>
+      <w:proofErr w:type="spellEnd"/>
+      <w:r>
+        <w:t xml:space="preserve">”, if not found will attempt to add it on the EDAM database.  </w:t>
       </w:r>
     </w:p>
     <w:p>
@@ -2599,7 +3272,21 @@
         <w:rPr>
           <w:rFonts w:ascii="Consolas" w:hAnsi="Consolas"/>
         </w:rPr>
-        <w:t xml:space="preserve">      "OrganizationDomainId": "datovy.hc.cd",</w:t>
+        <w:t xml:space="preserve">      "</w:t>
+      </w:r>
+      <w:proofErr w:type="spellStart"/>
+      <w:r>
+        <w:rPr>
+          <w:rFonts w:ascii="Consolas" w:hAnsi="Consolas"/>
+        </w:rPr>
+        <w:t>OrganizationDomainId</w:t>
+      </w:r>
+      <w:proofErr w:type="spellEnd"/>
+      <w:r>
+        <w:rPr>
+          <w:rFonts w:ascii="Consolas" w:hAnsi="Consolas"/>
+        </w:rPr>
+        <w:t>": "datovy.hc.cd",</w:t>
       </w:r>
     </w:p>
     <w:p>
@@ -2683,7 +3370,35 @@
         <w:rPr>
           <w:rFonts w:ascii="Consolas" w:hAnsi="Consolas"/>
         </w:rPr>
-        <w:t xml:space="preserve">      "RootElementName": "cd:Disease_Surveillance_Document"</w:t>
+        <w:t xml:space="preserve">      "</w:t>
+      </w:r>
+      <w:proofErr w:type="spellStart"/>
+      <w:r>
+        <w:rPr>
+          <w:rFonts w:ascii="Consolas" w:hAnsi="Consolas"/>
+        </w:rPr>
+        <w:t>RootElementName</w:t>
+      </w:r>
+      <w:proofErr w:type="spellEnd"/>
+      <w:r>
+        <w:rPr>
+          <w:rFonts w:ascii="Consolas" w:hAnsi="Consolas"/>
+        </w:rPr>
+        <w:t>": "</w:t>
+      </w:r>
+      <w:proofErr w:type="spellStart"/>
+      <w:r>
+        <w:rPr>
+          <w:rFonts w:ascii="Consolas" w:hAnsi="Consolas"/>
+        </w:rPr>
+        <w:t>cd:Disease_Surveillance_Document</w:t>
+      </w:r>
+      <w:proofErr w:type="spellEnd"/>
+      <w:r>
+        <w:rPr>
+          <w:rFonts w:ascii="Consolas" w:hAnsi="Consolas"/>
+        </w:rPr>
+        <w:t>"</w:t>
       </w:r>
     </w:p>
     <w:p>
@@ -2812,7 +3527,21 @@
           <w:rFonts w:ascii="Consolas" w:hAnsi="Consolas"/>
         </w:rPr>
         <w:tab/>
-        <w:t xml:space="preserve">   "VersionId": "v1r0"</w:t>
+        <w:t xml:space="preserve">   "</w:t>
+      </w:r>
+      <w:proofErr w:type="spellStart"/>
+      <w:r>
+        <w:rPr>
+          <w:rFonts w:ascii="Consolas" w:hAnsi="Consolas"/>
+        </w:rPr>
+        <w:t>VersionId</w:t>
+      </w:r>
+      <w:proofErr w:type="spellEnd"/>
+      <w:r>
+        <w:rPr>
+          <w:rFonts w:ascii="Consolas" w:hAnsi="Consolas"/>
+        </w:rPr>
+        <w:t>": "v1r0"</w:t>
       </w:r>
     </w:p>
     <w:p>
@@ -2906,175 +3635,388 @@
         <w:rPr>
           <w:rFonts w:ascii="Consolas" w:hAnsi="Consolas"/>
         </w:rPr>
-        <w:t xml:space="preserve">      "RecordId": null,</w:t>
-      </w:r>
-    </w:p>
-    <w:p>
-      <w:pPr>
-        <w:pBdr>
-          <w:top w:val="single" w:sz="4" w:space="1" w:color="D9D9D9" w:themeColor="background1" w:themeShade="D9"/>
-          <w:left w:val="single" w:sz="4" w:space="1" w:color="D9D9D9" w:themeColor="background1" w:themeShade="D9"/>
-          <w:bottom w:val="single" w:sz="4" w:space="1" w:color="D9D9D9" w:themeColor="background1" w:themeShade="D9"/>
-          <w:right w:val="single" w:sz="4" w:space="1" w:color="D9D9D9" w:themeColor="background1" w:themeShade="D9"/>
-        </w:pBdr>
-        <w:shd w:val="clear" w:color="auto" w:fill="F2F2F2" w:themeFill="background1" w:themeFillShade="F2"/>
-        <w:spacing w:after="0"/>
-        <w:rPr>
-          <w:rFonts w:ascii="Consolas" w:hAnsi="Consolas"/>
-        </w:rPr>
-      </w:pPr>
-      <w:r>
-        <w:rPr>
-          <w:rFonts w:ascii="Consolas" w:hAnsi="Consolas"/>
-        </w:rPr>
-        <w:t xml:space="preserve">      "Name": "Datovy.HC.CD.ToAssets",</w:t>
-      </w:r>
-    </w:p>
-    <w:p>
-      <w:pPr>
-        <w:pBdr>
-          <w:top w:val="single" w:sz="4" w:space="1" w:color="D9D9D9" w:themeColor="background1" w:themeShade="D9"/>
-          <w:left w:val="single" w:sz="4" w:space="1" w:color="D9D9D9" w:themeColor="background1" w:themeShade="D9"/>
-          <w:bottom w:val="single" w:sz="4" w:space="1" w:color="D9D9D9" w:themeColor="background1" w:themeShade="D9"/>
-          <w:right w:val="single" w:sz="4" w:space="1" w:color="D9D9D9" w:themeColor="background1" w:themeShade="D9"/>
-        </w:pBdr>
-        <w:shd w:val="clear" w:color="auto" w:fill="F2F2F2" w:themeFill="background1" w:themeFillShade="F2"/>
-        <w:spacing w:after="0"/>
-        <w:rPr>
-          <w:rFonts w:ascii="Consolas" w:hAnsi="Consolas"/>
-        </w:rPr>
-      </w:pPr>
-      <w:r>
-        <w:rPr>
-          <w:rFonts w:ascii="Consolas" w:hAnsi="Consolas"/>
-        </w:rPr>
-        <w:t xml:space="preserve">      "OrganizationId": "Datovy",</w:t>
-      </w:r>
-    </w:p>
-    <w:p>
-      <w:pPr>
-        <w:pBdr>
-          <w:top w:val="single" w:sz="4" w:space="1" w:color="D9D9D9" w:themeColor="background1" w:themeShade="D9"/>
-          <w:left w:val="single" w:sz="4" w:space="1" w:color="D9D9D9" w:themeColor="background1" w:themeShade="D9"/>
-          <w:bottom w:val="single" w:sz="4" w:space="1" w:color="D9D9D9" w:themeColor="background1" w:themeShade="D9"/>
-          <w:right w:val="single" w:sz="4" w:space="1" w:color="D9D9D9" w:themeColor="background1" w:themeShade="D9"/>
-        </w:pBdr>
-        <w:shd w:val="clear" w:color="auto" w:fill="F2F2F2" w:themeFill="background1" w:themeFillShade="F2"/>
-        <w:spacing w:after="0"/>
-        <w:rPr>
-          <w:rFonts w:ascii="Consolas" w:hAnsi="Consolas"/>
-        </w:rPr>
-      </w:pPr>
-      <w:r>
-        <w:rPr>
-          <w:rFonts w:ascii="Consolas" w:hAnsi="Consolas"/>
-        </w:rPr>
-        <w:t xml:space="preserve">      "OrganizationDomainUri": null,</w:t>
-      </w:r>
-    </w:p>
-    <w:p>
-      <w:pPr>
-        <w:pBdr>
-          <w:top w:val="single" w:sz="4" w:space="1" w:color="D9D9D9" w:themeColor="background1" w:themeShade="D9"/>
-          <w:left w:val="single" w:sz="4" w:space="1" w:color="D9D9D9" w:themeColor="background1" w:themeShade="D9"/>
-          <w:bottom w:val="single" w:sz="4" w:space="1" w:color="D9D9D9" w:themeColor="background1" w:themeShade="D9"/>
-          <w:right w:val="single" w:sz="4" w:space="1" w:color="D9D9D9" w:themeColor="background1" w:themeShade="D9"/>
-        </w:pBdr>
-        <w:shd w:val="clear" w:color="auto" w:fill="F2F2F2" w:themeFill="background1" w:themeFillShade="F2"/>
-        <w:spacing w:after="0"/>
-        <w:rPr>
-          <w:rFonts w:ascii="Consolas" w:hAnsi="Consolas"/>
-        </w:rPr>
-      </w:pPr>
-      <w:r>
-        <w:rPr>
-          <w:rFonts w:ascii="Consolas" w:hAnsi="Consolas"/>
-        </w:rPr>
-        <w:t xml:space="preserve">      "ProcedureName": "DdlImportToAssets",</w:t>
-      </w:r>
-    </w:p>
-    <w:p>
-      <w:pPr>
-        <w:pBdr>
-          <w:top w:val="single" w:sz="4" w:space="1" w:color="D9D9D9" w:themeColor="background1" w:themeShade="D9"/>
-          <w:left w:val="single" w:sz="4" w:space="1" w:color="D9D9D9" w:themeColor="background1" w:themeShade="D9"/>
-          <w:bottom w:val="single" w:sz="4" w:space="1" w:color="D9D9D9" w:themeColor="background1" w:themeShade="D9"/>
-          <w:right w:val="single" w:sz="4" w:space="1" w:color="D9D9D9" w:themeColor="background1" w:themeShade="D9"/>
-        </w:pBdr>
-        <w:shd w:val="clear" w:color="auto" w:fill="F2F2F2" w:themeFill="background1" w:themeFillShade="F2"/>
-        <w:spacing w:after="0"/>
-        <w:rPr>
-          <w:rFonts w:ascii="Consolas" w:hAnsi="Consolas"/>
-        </w:rPr>
-      </w:pPr>
-      <w:r>
-        <w:rPr>
-          <w:rFonts w:ascii="Consolas" w:hAnsi="Consolas"/>
-        </w:rPr>
-        <w:t xml:space="preserve">      "ProcedureTag": "DDL.DdlImportFileReader",</w:t>
-      </w:r>
-    </w:p>
-    <w:p>
-      <w:pPr>
-        <w:pBdr>
-          <w:top w:val="single" w:sz="4" w:space="1" w:color="D9D9D9" w:themeColor="background1" w:themeShade="D9"/>
-          <w:left w:val="single" w:sz="4" w:space="1" w:color="D9D9D9" w:themeColor="background1" w:themeShade="D9"/>
-          <w:bottom w:val="single" w:sz="4" w:space="1" w:color="D9D9D9" w:themeColor="background1" w:themeShade="D9"/>
-          <w:right w:val="single" w:sz="4" w:space="1" w:color="D9D9D9" w:themeColor="background1" w:themeShade="D9"/>
-        </w:pBdr>
-        <w:shd w:val="clear" w:color="auto" w:fill="F2F2F2" w:themeFill="background1" w:themeFillShade="F2"/>
-        <w:spacing w:after="0"/>
-        <w:rPr>
-          <w:rFonts w:ascii="Consolas" w:hAnsi="Consolas"/>
-        </w:rPr>
-      </w:pPr>
-      <w:r>
-        <w:rPr>
-          <w:rFonts w:ascii="Consolas" w:hAnsi="Consolas"/>
-        </w:rPr>
-        <w:t xml:space="preserve">      "SchemaType": 1,</w:t>
-      </w:r>
-    </w:p>
-    <w:p>
-      <w:pPr>
-        <w:pBdr>
-          <w:top w:val="single" w:sz="4" w:space="1" w:color="D9D9D9" w:themeColor="background1" w:themeShade="D9"/>
-          <w:left w:val="single" w:sz="4" w:space="1" w:color="D9D9D9" w:themeColor="background1" w:themeShade="D9"/>
-          <w:bottom w:val="single" w:sz="4" w:space="1" w:color="D9D9D9" w:themeColor="background1" w:themeShade="D9"/>
-          <w:right w:val="single" w:sz="4" w:space="1" w:color="D9D9D9" w:themeColor="background1" w:themeShade="D9"/>
-        </w:pBdr>
-        <w:shd w:val="clear" w:color="auto" w:fill="F2F2F2" w:themeFill="background1" w:themeFillShade="F2"/>
-        <w:spacing w:after="0"/>
-        <w:rPr>
-          <w:rFonts w:ascii="Consolas" w:hAnsi="Consolas"/>
-        </w:rPr>
-      </w:pPr>
-      <w:r>
-        <w:rPr>
-          <w:rFonts w:ascii="Consolas" w:hAnsi="Consolas"/>
-        </w:rPr>
-        <w:t xml:space="preserve">      "NextProcess": "",</w:t>
-      </w:r>
-    </w:p>
-    <w:p>
-      <w:pPr>
-        <w:pBdr>
-          <w:top w:val="single" w:sz="4" w:space="1" w:color="D9D9D9" w:themeColor="background1" w:themeShade="D9"/>
-          <w:left w:val="single" w:sz="4" w:space="1" w:color="D9D9D9" w:themeColor="background1" w:themeShade="D9"/>
-          <w:bottom w:val="single" w:sz="4" w:space="1" w:color="D9D9D9" w:themeColor="background1" w:themeShade="D9"/>
-          <w:right w:val="single" w:sz="4" w:space="1" w:color="D9D9D9" w:themeColor="background1" w:themeShade="D9"/>
-        </w:pBdr>
-        <w:shd w:val="clear" w:color="auto" w:fill="F2F2F2" w:themeFill="background1" w:themeFillShade="F2"/>
-        <w:spacing w:after="0"/>
-        <w:rPr>
-          <w:rFonts w:ascii="Consolas" w:hAnsi="Consolas"/>
-        </w:rPr>
-      </w:pPr>
-      <w:r>
-        <w:rPr>
-          <w:rFonts w:ascii="Consolas" w:hAnsi="Consolas"/>
-        </w:rPr>
-        <w:t xml:space="preserve">      "NextProcedure": [""]</w:t>
+        <w:t xml:space="preserve">      "</w:t>
+      </w:r>
+      <w:proofErr w:type="spellStart"/>
+      <w:r>
+        <w:rPr>
+          <w:rFonts w:ascii="Consolas" w:hAnsi="Consolas"/>
+        </w:rPr>
+        <w:t>RecordId</w:t>
+      </w:r>
+      <w:proofErr w:type="spellEnd"/>
+      <w:r>
+        <w:rPr>
+          <w:rFonts w:ascii="Consolas" w:hAnsi="Consolas"/>
+        </w:rPr>
+        <w:t>": null,</w:t>
+      </w:r>
+    </w:p>
+    <w:p>
+      <w:pPr>
+        <w:pBdr>
+          <w:top w:val="single" w:sz="4" w:space="1" w:color="D9D9D9" w:themeColor="background1" w:themeShade="D9"/>
+          <w:left w:val="single" w:sz="4" w:space="1" w:color="D9D9D9" w:themeColor="background1" w:themeShade="D9"/>
+          <w:bottom w:val="single" w:sz="4" w:space="1" w:color="D9D9D9" w:themeColor="background1" w:themeShade="D9"/>
+          <w:right w:val="single" w:sz="4" w:space="1" w:color="D9D9D9" w:themeColor="background1" w:themeShade="D9"/>
+        </w:pBdr>
+        <w:shd w:val="clear" w:color="auto" w:fill="F2F2F2" w:themeFill="background1" w:themeFillShade="F2"/>
+        <w:spacing w:after="0"/>
+        <w:rPr>
+          <w:rFonts w:ascii="Consolas" w:hAnsi="Consolas"/>
+        </w:rPr>
+      </w:pPr>
+      <w:r>
+        <w:rPr>
+          <w:rFonts w:ascii="Consolas" w:hAnsi="Consolas"/>
+        </w:rPr>
+        <w:t xml:space="preserve">      "Name": "</w:t>
+      </w:r>
+      <w:proofErr w:type="spellStart"/>
+      <w:r>
+        <w:rPr>
+          <w:rFonts w:ascii="Consolas" w:hAnsi="Consolas"/>
+        </w:rPr>
+        <w:t>Datovy.HC.CD.ToAssets</w:t>
+      </w:r>
+      <w:proofErr w:type="spellEnd"/>
+      <w:r>
+        <w:rPr>
+          <w:rFonts w:ascii="Consolas" w:hAnsi="Consolas"/>
+        </w:rPr>
+        <w:t>",</w:t>
+      </w:r>
+    </w:p>
+    <w:p>
+      <w:pPr>
+        <w:pBdr>
+          <w:top w:val="single" w:sz="4" w:space="1" w:color="D9D9D9" w:themeColor="background1" w:themeShade="D9"/>
+          <w:left w:val="single" w:sz="4" w:space="1" w:color="D9D9D9" w:themeColor="background1" w:themeShade="D9"/>
+          <w:bottom w:val="single" w:sz="4" w:space="1" w:color="D9D9D9" w:themeColor="background1" w:themeShade="D9"/>
+          <w:right w:val="single" w:sz="4" w:space="1" w:color="D9D9D9" w:themeColor="background1" w:themeShade="D9"/>
+        </w:pBdr>
+        <w:shd w:val="clear" w:color="auto" w:fill="F2F2F2" w:themeFill="background1" w:themeFillShade="F2"/>
+        <w:spacing w:after="0"/>
+        <w:rPr>
+          <w:rFonts w:ascii="Consolas" w:hAnsi="Consolas"/>
+        </w:rPr>
+      </w:pPr>
+      <w:r>
+        <w:rPr>
+          <w:rFonts w:ascii="Consolas" w:hAnsi="Consolas"/>
+        </w:rPr>
+        <w:t xml:space="preserve">      "</w:t>
+      </w:r>
+      <w:proofErr w:type="spellStart"/>
+      <w:r>
+        <w:rPr>
+          <w:rFonts w:ascii="Consolas" w:hAnsi="Consolas"/>
+        </w:rPr>
+        <w:t>OrganizationId</w:t>
+      </w:r>
+      <w:proofErr w:type="spellEnd"/>
+      <w:r>
+        <w:rPr>
+          <w:rFonts w:ascii="Consolas" w:hAnsi="Consolas"/>
+        </w:rPr>
+        <w:t>": "</w:t>
+      </w:r>
+      <w:proofErr w:type="spellStart"/>
+      <w:r>
+        <w:rPr>
+          <w:rFonts w:ascii="Consolas" w:hAnsi="Consolas"/>
+        </w:rPr>
+        <w:t>Datovy</w:t>
+      </w:r>
+      <w:proofErr w:type="spellEnd"/>
+      <w:r>
+        <w:rPr>
+          <w:rFonts w:ascii="Consolas" w:hAnsi="Consolas"/>
+        </w:rPr>
+        <w:t>",</w:t>
+      </w:r>
+    </w:p>
+    <w:p>
+      <w:pPr>
+        <w:pBdr>
+          <w:top w:val="single" w:sz="4" w:space="1" w:color="D9D9D9" w:themeColor="background1" w:themeShade="D9"/>
+          <w:left w:val="single" w:sz="4" w:space="1" w:color="D9D9D9" w:themeColor="background1" w:themeShade="D9"/>
+          <w:bottom w:val="single" w:sz="4" w:space="1" w:color="D9D9D9" w:themeColor="background1" w:themeShade="D9"/>
+          <w:right w:val="single" w:sz="4" w:space="1" w:color="D9D9D9" w:themeColor="background1" w:themeShade="D9"/>
+        </w:pBdr>
+        <w:shd w:val="clear" w:color="auto" w:fill="F2F2F2" w:themeFill="background1" w:themeFillShade="F2"/>
+        <w:spacing w:after="0"/>
+        <w:rPr>
+          <w:rFonts w:ascii="Consolas" w:hAnsi="Consolas"/>
+        </w:rPr>
+      </w:pPr>
+      <w:r>
+        <w:rPr>
+          <w:rFonts w:ascii="Consolas" w:hAnsi="Consolas"/>
+        </w:rPr>
+        <w:t xml:space="preserve">      "</w:t>
+      </w:r>
+      <w:proofErr w:type="spellStart"/>
+      <w:r>
+        <w:rPr>
+          <w:rFonts w:ascii="Consolas" w:hAnsi="Consolas"/>
+        </w:rPr>
+        <w:t>OrganizationDomainUri</w:t>
+      </w:r>
+      <w:proofErr w:type="spellEnd"/>
+      <w:r>
+        <w:rPr>
+          <w:rFonts w:ascii="Consolas" w:hAnsi="Consolas"/>
+        </w:rPr>
+        <w:t>": null,</w:t>
+      </w:r>
+    </w:p>
+    <w:p>
+      <w:pPr>
+        <w:pBdr>
+          <w:top w:val="single" w:sz="4" w:space="1" w:color="D9D9D9" w:themeColor="background1" w:themeShade="D9"/>
+          <w:left w:val="single" w:sz="4" w:space="1" w:color="D9D9D9" w:themeColor="background1" w:themeShade="D9"/>
+          <w:bottom w:val="single" w:sz="4" w:space="1" w:color="D9D9D9" w:themeColor="background1" w:themeShade="D9"/>
+          <w:right w:val="single" w:sz="4" w:space="1" w:color="D9D9D9" w:themeColor="background1" w:themeShade="D9"/>
+        </w:pBdr>
+        <w:shd w:val="clear" w:color="auto" w:fill="F2F2F2" w:themeFill="background1" w:themeFillShade="F2"/>
+        <w:spacing w:after="0"/>
+        <w:rPr>
+          <w:rFonts w:ascii="Consolas" w:hAnsi="Consolas"/>
+        </w:rPr>
+      </w:pPr>
+      <w:r>
+        <w:rPr>
+          <w:rFonts w:ascii="Consolas" w:hAnsi="Consolas"/>
+        </w:rPr>
+        <w:t xml:space="preserve">      "</w:t>
+      </w:r>
+      <w:proofErr w:type="spellStart"/>
+      <w:r>
+        <w:rPr>
+          <w:rFonts w:ascii="Consolas" w:hAnsi="Consolas"/>
+        </w:rPr>
+        <w:t>ProcedureName</w:t>
+      </w:r>
+      <w:proofErr w:type="spellEnd"/>
+      <w:r>
+        <w:rPr>
+          <w:rFonts w:ascii="Consolas" w:hAnsi="Consolas"/>
+        </w:rPr>
+        <w:t>": "</w:t>
+      </w:r>
+      <w:proofErr w:type="spellStart"/>
+      <w:r>
+        <w:rPr>
+          <w:rFonts w:ascii="Consolas" w:hAnsi="Consolas"/>
+        </w:rPr>
+        <w:t>DdlImportToAssets</w:t>
+      </w:r>
+      <w:proofErr w:type="spellEnd"/>
+      <w:r>
+        <w:rPr>
+          <w:rFonts w:ascii="Consolas" w:hAnsi="Consolas"/>
+        </w:rPr>
+        <w:t>",</w:t>
+      </w:r>
+    </w:p>
+    <w:p>
+      <w:pPr>
+        <w:pBdr>
+          <w:top w:val="single" w:sz="4" w:space="1" w:color="D9D9D9" w:themeColor="background1" w:themeShade="D9"/>
+          <w:left w:val="single" w:sz="4" w:space="1" w:color="D9D9D9" w:themeColor="background1" w:themeShade="D9"/>
+          <w:bottom w:val="single" w:sz="4" w:space="1" w:color="D9D9D9" w:themeColor="background1" w:themeShade="D9"/>
+          <w:right w:val="single" w:sz="4" w:space="1" w:color="D9D9D9" w:themeColor="background1" w:themeShade="D9"/>
+        </w:pBdr>
+        <w:shd w:val="clear" w:color="auto" w:fill="F2F2F2" w:themeFill="background1" w:themeFillShade="F2"/>
+        <w:spacing w:after="0"/>
+        <w:rPr>
+          <w:rFonts w:ascii="Consolas" w:hAnsi="Consolas"/>
+        </w:rPr>
+      </w:pPr>
+      <w:r>
+        <w:rPr>
+          <w:rFonts w:ascii="Consolas" w:hAnsi="Consolas"/>
+        </w:rPr>
+        <w:t xml:space="preserve">      "</w:t>
+      </w:r>
+      <w:proofErr w:type="spellStart"/>
+      <w:r>
+        <w:rPr>
+          <w:rFonts w:ascii="Consolas" w:hAnsi="Consolas"/>
+        </w:rPr>
+        <w:t>ProcedureTag</w:t>
+      </w:r>
+      <w:proofErr w:type="spellEnd"/>
+      <w:r>
+        <w:rPr>
+          <w:rFonts w:ascii="Consolas" w:hAnsi="Consolas"/>
+        </w:rPr>
+        <w:t>": "</w:t>
+      </w:r>
+      <w:proofErr w:type="spellStart"/>
+      <w:r>
+        <w:rPr>
+          <w:rFonts w:ascii="Consolas" w:hAnsi="Consolas"/>
+        </w:rPr>
+        <w:t>DDL.DdlImportFileReader</w:t>
+      </w:r>
+      <w:proofErr w:type="spellEnd"/>
+      <w:r>
+        <w:rPr>
+          <w:rFonts w:ascii="Consolas" w:hAnsi="Consolas"/>
+        </w:rPr>
+        <w:t>",</w:t>
+      </w:r>
+    </w:p>
+    <w:p>
+      <w:pPr>
+        <w:pBdr>
+          <w:top w:val="single" w:sz="4" w:space="1" w:color="D9D9D9" w:themeColor="background1" w:themeShade="D9"/>
+          <w:left w:val="single" w:sz="4" w:space="1" w:color="D9D9D9" w:themeColor="background1" w:themeShade="D9"/>
+          <w:bottom w:val="single" w:sz="4" w:space="1" w:color="D9D9D9" w:themeColor="background1" w:themeShade="D9"/>
+          <w:right w:val="single" w:sz="4" w:space="1" w:color="D9D9D9" w:themeColor="background1" w:themeShade="D9"/>
+        </w:pBdr>
+        <w:shd w:val="clear" w:color="auto" w:fill="F2F2F2" w:themeFill="background1" w:themeFillShade="F2"/>
+        <w:spacing w:after="0"/>
+        <w:rPr>
+          <w:rFonts w:ascii="Consolas" w:hAnsi="Consolas"/>
+        </w:rPr>
+      </w:pPr>
+      <w:r>
+        <w:rPr>
+          <w:rFonts w:ascii="Consolas" w:hAnsi="Consolas"/>
+        </w:rPr>
+        <w:t xml:space="preserve">      "</w:t>
+      </w:r>
+      <w:r>
+        <w:rPr>
+          <w:rFonts w:ascii="Consolas" w:hAnsi="Consolas"/>
+        </w:rPr>
+        <w:t>ScanFilesFolder</w:t>
+      </w:r>
+      <w:r>
+        <w:rPr>
+          <w:rFonts w:ascii="Consolas" w:hAnsi="Consolas"/>
+        </w:rPr>
+        <w:t xml:space="preserve">": </w:t>
+      </w:r>
+      <w:r>
+        <w:rPr>
+          <w:rFonts w:ascii="Consolas" w:hAnsi="Consolas"/>
+        </w:rPr>
+        <w:t>false</w:t>
+      </w:r>
+      <w:r>
+        <w:rPr>
+          <w:rFonts w:ascii="Consolas" w:hAnsi="Consolas"/>
+        </w:rPr>
+        <w:t>,</w:t>
+      </w:r>
+    </w:p>
+    <w:p>
+      <w:pPr>
+        <w:pBdr>
+          <w:top w:val="single" w:sz="4" w:space="1" w:color="D9D9D9" w:themeColor="background1" w:themeShade="D9"/>
+          <w:left w:val="single" w:sz="4" w:space="1" w:color="D9D9D9" w:themeColor="background1" w:themeShade="D9"/>
+          <w:bottom w:val="single" w:sz="4" w:space="1" w:color="D9D9D9" w:themeColor="background1" w:themeShade="D9"/>
+          <w:right w:val="single" w:sz="4" w:space="1" w:color="D9D9D9" w:themeColor="background1" w:themeShade="D9"/>
+        </w:pBdr>
+        <w:shd w:val="clear" w:color="auto" w:fill="F2F2F2" w:themeFill="background1" w:themeFillShade="F2"/>
+        <w:spacing w:after="0"/>
+        <w:rPr>
+          <w:rFonts w:ascii="Consolas" w:hAnsi="Consolas"/>
+        </w:rPr>
+      </w:pPr>
+      <w:r>
+        <w:rPr>
+          <w:rFonts w:ascii="Consolas" w:hAnsi="Consolas"/>
+        </w:rPr>
+        <w:t xml:space="preserve">      "</w:t>
+      </w:r>
+      <w:proofErr w:type="spellStart"/>
+      <w:r>
+        <w:rPr>
+          <w:rFonts w:ascii="Consolas" w:hAnsi="Consolas"/>
+        </w:rPr>
+        <w:t>SchemaType</w:t>
+      </w:r>
+      <w:proofErr w:type="spellEnd"/>
+      <w:r>
+        <w:rPr>
+          <w:rFonts w:ascii="Consolas" w:hAnsi="Consolas"/>
+        </w:rPr>
+        <w:t>": 1,</w:t>
+      </w:r>
+    </w:p>
+    <w:p>
+      <w:pPr>
+        <w:pBdr>
+          <w:top w:val="single" w:sz="4" w:space="1" w:color="D9D9D9" w:themeColor="background1" w:themeShade="D9"/>
+          <w:left w:val="single" w:sz="4" w:space="1" w:color="D9D9D9" w:themeColor="background1" w:themeShade="D9"/>
+          <w:bottom w:val="single" w:sz="4" w:space="1" w:color="D9D9D9" w:themeColor="background1" w:themeShade="D9"/>
+          <w:right w:val="single" w:sz="4" w:space="1" w:color="D9D9D9" w:themeColor="background1" w:themeShade="D9"/>
+        </w:pBdr>
+        <w:shd w:val="clear" w:color="auto" w:fill="F2F2F2" w:themeFill="background1" w:themeFillShade="F2"/>
+        <w:spacing w:after="0"/>
+        <w:rPr>
+          <w:rFonts w:ascii="Consolas" w:hAnsi="Consolas"/>
+        </w:rPr>
+      </w:pPr>
+      <w:r>
+        <w:rPr>
+          <w:rFonts w:ascii="Consolas" w:hAnsi="Consolas"/>
+        </w:rPr>
+        <w:t xml:space="preserve">      "</w:t>
+      </w:r>
+      <w:proofErr w:type="spellStart"/>
+      <w:r>
+        <w:rPr>
+          <w:rFonts w:ascii="Consolas" w:hAnsi="Consolas"/>
+        </w:rPr>
+        <w:t>NextProcess</w:t>
+      </w:r>
+      <w:proofErr w:type="spellEnd"/>
+      <w:r>
+        <w:rPr>
+          <w:rFonts w:ascii="Consolas" w:hAnsi="Consolas"/>
+        </w:rPr>
+        <w:t>": "",</w:t>
+      </w:r>
+    </w:p>
+    <w:p>
+      <w:pPr>
+        <w:pBdr>
+          <w:top w:val="single" w:sz="4" w:space="1" w:color="D9D9D9" w:themeColor="background1" w:themeShade="D9"/>
+          <w:left w:val="single" w:sz="4" w:space="1" w:color="D9D9D9" w:themeColor="background1" w:themeShade="D9"/>
+          <w:bottom w:val="single" w:sz="4" w:space="1" w:color="D9D9D9" w:themeColor="background1" w:themeShade="D9"/>
+          <w:right w:val="single" w:sz="4" w:space="1" w:color="D9D9D9" w:themeColor="background1" w:themeShade="D9"/>
+        </w:pBdr>
+        <w:shd w:val="clear" w:color="auto" w:fill="F2F2F2" w:themeFill="background1" w:themeFillShade="F2"/>
+        <w:spacing w:after="0"/>
+        <w:rPr>
+          <w:rFonts w:ascii="Consolas" w:hAnsi="Consolas"/>
+        </w:rPr>
+      </w:pPr>
+      <w:r>
+        <w:rPr>
+          <w:rFonts w:ascii="Consolas" w:hAnsi="Consolas"/>
+        </w:rPr>
+        <w:t xml:space="preserve">      "</w:t>
+      </w:r>
+      <w:proofErr w:type="spellStart"/>
+      <w:r>
+        <w:rPr>
+          <w:rFonts w:ascii="Consolas" w:hAnsi="Consolas"/>
+        </w:rPr>
+        <w:t>NextProcedure</w:t>
+      </w:r>
+      <w:proofErr w:type="spellEnd"/>
+      <w:r>
+        <w:rPr>
+          <w:rFonts w:ascii="Consolas" w:hAnsi="Consolas"/>
+        </w:rPr>
+        <w:t>": [""]</w:t>
       </w:r>
     </w:p>
     <w:p>
@@ -3103,7 +4045,15 @@
         <w:spacing w:before="120" w:after="120"/>
       </w:pPr>
       <w:r>
-        <w:t>Provide information of the above to define the process.  Here the “ProcedureName” to be executed must be provided.  Valid values for this name should match existing enumerator values as found in:</w:t>
+        <w:t>Provide information of the above to define the process.  Here the “</w:t>
+      </w:r>
+      <w:proofErr w:type="spellStart"/>
+      <w:r>
+        <w:t>ProcedureName</w:t>
+      </w:r>
+      <w:proofErr w:type="spellEnd"/>
+      <w:r>
+        <w:t>” to be executed must be provided.  Valid values for this name should match existing enumerator values as found in:</w:t>
       </w:r>
     </w:p>
     <w:p>
@@ -3117,11 +4067,19 @@
         <w:shd w:val="clear" w:color="auto" w:fill="F2F2F2" w:themeFill="background1" w:themeFillShade="F2"/>
         <w:spacing w:before="120" w:after="120"/>
       </w:pPr>
+      <w:proofErr w:type="spellStart"/>
       <w:r>
         <w:rPr>
           <w:color w:val="2F5496" w:themeColor="accent1" w:themeShade="BF"/>
         </w:rPr>
-        <w:t xml:space="preserve">Edam.Data.AssetConsole.AssetConsoleProcedure  </w:t>
+        <w:t>Edam.Data.AssetConsole.AssetConsoleProcedure</w:t>
+      </w:r>
+      <w:proofErr w:type="spellEnd"/>
+      <w:r>
+        <w:rPr>
+          <w:color w:val="2F5496" w:themeColor="accent1" w:themeShade="BF"/>
+        </w:rPr>
+        <w:t xml:space="preserve">  </w:t>
       </w:r>
       <w:r>
         <w:rPr>
@@ -3136,7 +4094,23 @@
         <w:spacing w:before="120" w:after="120"/>
       </w:pPr>
       <w:r>
-        <w:t>Processes could be join using the “NextProcess” and “NextProcedure” but those will be documented in detail somewhere else.</w:t>
+        <w:t>Processes could be join using the “</w:t>
+      </w:r>
+      <w:proofErr w:type="spellStart"/>
+      <w:r>
+        <w:t>NextProcess</w:t>
+      </w:r>
+      <w:proofErr w:type="spellEnd"/>
+      <w:r>
+        <w:t>” and “</w:t>
+      </w:r>
+      <w:proofErr w:type="spellStart"/>
+      <w:r>
+        <w:t>NextProcedure</w:t>
+      </w:r>
+      <w:proofErr w:type="spellEnd"/>
+      <w:r>
+        <w:t>” but those will be documented in detail somewhere else.</w:t>
       </w:r>
     </w:p>
     <w:p>
@@ -3179,7 +4153,21 @@
         <w:rPr>
           <w:rFonts w:ascii="Consolas" w:hAnsi="Consolas"/>
         </w:rPr>
-        <w:t xml:space="preserve">   "InputFile": {</w:t>
+        <w:t xml:space="preserve">   "</w:t>
+      </w:r>
+      <w:proofErr w:type="spellStart"/>
+      <w:r>
+        <w:rPr>
+          <w:rFonts w:ascii="Consolas" w:hAnsi="Consolas"/>
+        </w:rPr>
+        <w:t>InputFile</w:t>
+      </w:r>
+      <w:proofErr w:type="spellEnd"/>
+      <w:r>
+        <w:rPr>
+          <w:rFonts w:ascii="Consolas" w:hAnsi="Consolas"/>
+        </w:rPr>
+        <w:t>": {</w:t>
       </w:r>
     </w:p>
     <w:p>
@@ -3221,7 +4209,21 @@
         <w:rPr>
           <w:rFonts w:ascii="Consolas" w:hAnsi="Consolas"/>
         </w:rPr>
-        <w:t xml:space="preserve">      "Name": "datovy.hc.cd.mdf",</w:t>
+        <w:t xml:space="preserve">      "Name": "</w:t>
+      </w:r>
+      <w:proofErr w:type="spellStart"/>
+      <w:r>
+        <w:rPr>
+          <w:rFonts w:ascii="Consolas" w:hAnsi="Consolas"/>
+        </w:rPr>
+        <w:t>datovy.hc.cd.mdf</w:t>
+      </w:r>
+      <w:proofErr w:type="spellEnd"/>
+      <w:r>
+        <w:rPr>
+          <w:rFonts w:ascii="Consolas" w:hAnsi="Consolas"/>
+        </w:rPr>
+        <w:t>",</w:t>
       </w:r>
     </w:p>
     <w:p>
@@ -3305,7 +4307,21 @@
         <w:rPr>
           <w:rFonts w:ascii="Consolas" w:hAnsi="Consolas"/>
         </w:rPr>
-        <w:t xml:space="preserve">   "OutputFile": {</w:t>
+        <w:t xml:space="preserve">   "</w:t>
+      </w:r>
+      <w:proofErr w:type="spellStart"/>
+      <w:r>
+        <w:rPr>
+          <w:rFonts w:ascii="Consolas" w:hAnsi="Consolas"/>
+        </w:rPr>
+        <w:t>OutputFile</w:t>
+      </w:r>
+      <w:proofErr w:type="spellEnd"/>
+      <w:r>
+        <w:rPr>
+          <w:rFonts w:ascii="Consolas" w:hAnsi="Consolas"/>
+        </w:rPr>
+        <w:t>": {</w:t>
       </w:r>
     </w:p>
     <w:p>
@@ -3347,7 +4363,21 @@
         <w:rPr>
           <w:rFonts w:ascii="Consolas" w:hAnsi="Consolas"/>
         </w:rPr>
-        <w:t xml:space="preserve">      "Name": "datovy.hc.cd.dictionary",</w:t>
+        <w:t xml:space="preserve">      "Name": "</w:t>
+      </w:r>
+      <w:proofErr w:type="spellStart"/>
+      <w:r>
+        <w:rPr>
+          <w:rFonts w:ascii="Consolas" w:hAnsi="Consolas"/>
+        </w:rPr>
+        <w:t>datovy.hc.cd.dictionary</w:t>
+      </w:r>
+      <w:proofErr w:type="spellEnd"/>
+      <w:r>
+        <w:rPr>
+          <w:rFonts w:ascii="Consolas" w:hAnsi="Consolas"/>
+        </w:rPr>
+        <w:t>",</w:t>
       </w:r>
     </w:p>
     <w:p>
@@ -3389,6 +4419,7 @@
         <w:rPr>
           <w:rFonts w:ascii="Consolas" w:hAnsi="Consolas"/>
         </w:rPr>
+        <w:lastRenderedPageBreak/>
         <w:t xml:space="preserve">      "Full": "./Documents/datovy.hc.cd.dictionary.xlsx"</w:t>
       </w:r>
     </w:p>
@@ -3410,7 +4441,6 @@
         <w:rPr>
           <w:rFonts w:ascii="Consolas" w:hAnsi="Consolas"/>
         </w:rPr>
-        <w:lastRenderedPageBreak/>
         <w:t xml:space="preserve">   },</w:t>
       </w:r>
     </w:p>
@@ -3419,7 +4449,15 @@
         <w:spacing w:before="120" w:after="120"/>
       </w:pPr>
       <w:r>
-        <w:t>If the WinUI console is used the above may not be relevant since options could be selected in the app.</w:t>
+        <w:t xml:space="preserve">If the </w:t>
+      </w:r>
+      <w:proofErr w:type="spellStart"/>
+      <w:r>
+        <w:t>WinUI</w:t>
+      </w:r>
+      <w:proofErr w:type="spellEnd"/>
+      <w:r>
+        <w:t xml:space="preserve"> console is used the above may not be relevant since options could be selected in the app.</w:t>
       </w:r>
     </w:p>
     <w:p>
@@ -3454,7 +4492,21 @@
         <w:rPr>
           <w:rFonts w:ascii="Consolas" w:hAnsi="Consolas"/>
         </w:rPr>
-        <w:t xml:space="preserve">   "UriList": [</w:t>
+        <w:t xml:space="preserve">   "</w:t>
+      </w:r>
+      <w:proofErr w:type="spellStart"/>
+      <w:r>
+        <w:rPr>
+          <w:rFonts w:ascii="Consolas" w:hAnsi="Consolas"/>
+        </w:rPr>
+        <w:t>UriList</w:t>
+      </w:r>
+      <w:proofErr w:type="spellEnd"/>
+      <w:r>
+        <w:rPr>
+          <w:rFonts w:ascii="Consolas" w:hAnsi="Consolas"/>
+        </w:rPr>
+        <w:t>": [</w:t>
       </w:r>
     </w:p>
     <w:p>
@@ -3539,49 +4591,91 @@
         <w:rPr>
           <w:rFonts w:ascii="Consolas" w:hAnsi="Consolas"/>
         </w:rPr>
-        <w:t xml:space="preserve">   "InspectArguments": {</w:t>
-      </w:r>
-    </w:p>
-    <w:p>
-      <w:pPr>
-        <w:pBdr>
-          <w:top w:val="single" w:sz="4" w:space="1" w:color="D9D9D9" w:themeColor="background1" w:themeShade="D9"/>
-          <w:left w:val="single" w:sz="4" w:space="1" w:color="D9D9D9" w:themeColor="background1" w:themeShade="D9"/>
-          <w:bottom w:val="single" w:sz="4" w:space="1" w:color="D9D9D9" w:themeColor="background1" w:themeShade="D9"/>
-          <w:right w:val="single" w:sz="4" w:space="1" w:color="D9D9D9" w:themeColor="background1" w:themeShade="D9"/>
-        </w:pBdr>
-        <w:shd w:val="clear" w:color="auto" w:fill="F2F2F2" w:themeFill="background1" w:themeFillShade="F2"/>
-        <w:spacing w:after="0"/>
-        <w:rPr>
-          <w:rFonts w:ascii="Consolas" w:hAnsi="Consolas"/>
-        </w:rPr>
-      </w:pPr>
-      <w:r>
-        <w:rPr>
-          <w:rFonts w:ascii="Consolas" w:hAnsi="Consolas"/>
-        </w:rPr>
-        <w:t xml:space="preserve">      "ListLength": "1",</w:t>
-      </w:r>
-    </w:p>
-    <w:p>
-      <w:pPr>
-        <w:pBdr>
-          <w:top w:val="single" w:sz="4" w:space="1" w:color="D9D9D9" w:themeColor="background1" w:themeShade="D9"/>
-          <w:left w:val="single" w:sz="4" w:space="1" w:color="D9D9D9" w:themeColor="background1" w:themeShade="D9"/>
-          <w:bottom w:val="single" w:sz="4" w:space="1" w:color="D9D9D9" w:themeColor="background1" w:themeShade="D9"/>
-          <w:right w:val="single" w:sz="4" w:space="1" w:color="D9D9D9" w:themeColor="background1" w:themeShade="D9"/>
-        </w:pBdr>
-        <w:shd w:val="clear" w:color="auto" w:fill="F2F2F2" w:themeFill="background1" w:themeFillShade="F2"/>
-        <w:spacing w:after="0"/>
-        <w:rPr>
-          <w:rFonts w:ascii="Consolas" w:hAnsi="Consolas"/>
-        </w:rPr>
-      </w:pPr>
-      <w:r>
-        <w:rPr>
-          <w:rFonts w:ascii="Consolas" w:hAnsi="Consolas"/>
-        </w:rPr>
-        <w:t xml:space="preserve">      "MaxThreshold": "1"</w:t>
+        <w:t xml:space="preserve">   "</w:t>
+      </w:r>
+      <w:proofErr w:type="spellStart"/>
+      <w:r>
+        <w:rPr>
+          <w:rFonts w:ascii="Consolas" w:hAnsi="Consolas"/>
+        </w:rPr>
+        <w:t>InspectArguments</w:t>
+      </w:r>
+      <w:proofErr w:type="spellEnd"/>
+      <w:r>
+        <w:rPr>
+          <w:rFonts w:ascii="Consolas" w:hAnsi="Consolas"/>
+        </w:rPr>
+        <w:t>": {</w:t>
+      </w:r>
+    </w:p>
+    <w:p>
+      <w:pPr>
+        <w:pBdr>
+          <w:top w:val="single" w:sz="4" w:space="1" w:color="D9D9D9" w:themeColor="background1" w:themeShade="D9"/>
+          <w:left w:val="single" w:sz="4" w:space="1" w:color="D9D9D9" w:themeColor="background1" w:themeShade="D9"/>
+          <w:bottom w:val="single" w:sz="4" w:space="1" w:color="D9D9D9" w:themeColor="background1" w:themeShade="D9"/>
+          <w:right w:val="single" w:sz="4" w:space="1" w:color="D9D9D9" w:themeColor="background1" w:themeShade="D9"/>
+        </w:pBdr>
+        <w:shd w:val="clear" w:color="auto" w:fill="F2F2F2" w:themeFill="background1" w:themeFillShade="F2"/>
+        <w:spacing w:after="0"/>
+        <w:rPr>
+          <w:rFonts w:ascii="Consolas" w:hAnsi="Consolas"/>
+        </w:rPr>
+      </w:pPr>
+      <w:r>
+        <w:rPr>
+          <w:rFonts w:ascii="Consolas" w:hAnsi="Consolas"/>
+        </w:rPr>
+        <w:t xml:space="preserve">      "</w:t>
+      </w:r>
+      <w:proofErr w:type="spellStart"/>
+      <w:r>
+        <w:rPr>
+          <w:rFonts w:ascii="Consolas" w:hAnsi="Consolas"/>
+        </w:rPr>
+        <w:t>ListLength</w:t>
+      </w:r>
+      <w:proofErr w:type="spellEnd"/>
+      <w:r>
+        <w:rPr>
+          <w:rFonts w:ascii="Consolas" w:hAnsi="Consolas"/>
+        </w:rPr>
+        <w:t>": "1",</w:t>
+      </w:r>
+    </w:p>
+    <w:p>
+      <w:pPr>
+        <w:pBdr>
+          <w:top w:val="single" w:sz="4" w:space="1" w:color="D9D9D9" w:themeColor="background1" w:themeShade="D9"/>
+          <w:left w:val="single" w:sz="4" w:space="1" w:color="D9D9D9" w:themeColor="background1" w:themeShade="D9"/>
+          <w:bottom w:val="single" w:sz="4" w:space="1" w:color="D9D9D9" w:themeColor="background1" w:themeShade="D9"/>
+          <w:right w:val="single" w:sz="4" w:space="1" w:color="D9D9D9" w:themeColor="background1" w:themeShade="D9"/>
+        </w:pBdr>
+        <w:shd w:val="clear" w:color="auto" w:fill="F2F2F2" w:themeFill="background1" w:themeFillShade="F2"/>
+        <w:spacing w:after="0"/>
+        <w:rPr>
+          <w:rFonts w:ascii="Consolas" w:hAnsi="Consolas"/>
+        </w:rPr>
+      </w:pPr>
+      <w:r>
+        <w:rPr>
+          <w:rFonts w:ascii="Consolas" w:hAnsi="Consolas"/>
+        </w:rPr>
+        <w:t xml:space="preserve">      "</w:t>
+      </w:r>
+      <w:proofErr w:type="spellStart"/>
+      <w:r>
+        <w:rPr>
+          <w:rFonts w:ascii="Consolas" w:hAnsi="Consolas"/>
+        </w:rPr>
+        <w:t>MaxThreshold</w:t>
+      </w:r>
+      <w:proofErr w:type="spellEnd"/>
+      <w:r>
+        <w:rPr>
+          <w:rFonts w:ascii="Consolas" w:hAnsi="Consolas"/>
+        </w:rPr>
+        <w:t>": "1"</w:t>
       </w:r>
     </w:p>
     <w:p>
@@ -3645,49 +4739,105 @@
         <w:rPr>
           <w:rFonts w:ascii="Consolas" w:hAnsi="Consolas"/>
         </w:rPr>
-        <w:t xml:space="preserve">   "ConnectionString": "",</w:t>
-      </w:r>
-    </w:p>
-    <w:p>
-      <w:pPr>
-        <w:pBdr>
-          <w:top w:val="single" w:sz="4" w:space="1" w:color="D9D9D9" w:themeColor="background1" w:themeShade="D9"/>
-          <w:left w:val="single" w:sz="4" w:space="1" w:color="D9D9D9" w:themeColor="background1" w:themeShade="D9"/>
-          <w:bottom w:val="single" w:sz="4" w:space="1" w:color="D9D9D9" w:themeColor="background1" w:themeShade="D9"/>
-          <w:right w:val="single" w:sz="4" w:space="1" w:color="D9D9D9" w:themeColor="background1" w:themeShade="D9"/>
-        </w:pBdr>
-        <w:shd w:val="clear" w:color="auto" w:fill="F2F2F2" w:themeFill="background1" w:themeFillShade="F2"/>
-        <w:spacing w:after="0"/>
-        <w:rPr>
-          <w:rFonts w:ascii="Consolas" w:hAnsi="Consolas"/>
-        </w:rPr>
-      </w:pPr>
-      <w:r>
-        <w:rPr>
-          <w:rFonts w:ascii="Consolas" w:hAnsi="Consolas"/>
-        </w:rPr>
-        <w:t xml:space="preserve">   "ElementTransform": null,</w:t>
-      </w:r>
-    </w:p>
-    <w:p>
-      <w:pPr>
-        <w:pBdr>
-          <w:top w:val="single" w:sz="4" w:space="1" w:color="D9D9D9" w:themeColor="background1" w:themeShade="D9"/>
-          <w:left w:val="single" w:sz="4" w:space="1" w:color="D9D9D9" w:themeColor="background1" w:themeShade="D9"/>
-          <w:bottom w:val="single" w:sz="4" w:space="1" w:color="D9D9D9" w:themeColor="background1" w:themeShade="D9"/>
-          <w:right w:val="single" w:sz="4" w:space="1" w:color="D9D9D9" w:themeColor="background1" w:themeShade="D9"/>
-        </w:pBdr>
-        <w:shd w:val="clear" w:color="auto" w:fill="F2F2F2" w:themeFill="background1" w:themeFillShade="F2"/>
-        <w:spacing w:after="0"/>
-        <w:rPr>
-          <w:rFonts w:ascii="Consolas" w:hAnsi="Consolas"/>
-        </w:rPr>
-      </w:pPr>
-      <w:r>
-        <w:rPr>
-          <w:rFonts w:ascii="Consolas" w:hAnsi="Consolas"/>
-        </w:rPr>
-        <w:t xml:space="preserve">   "TextMapFilePath": "./Archive/DdlTextMap.json"</w:t>
+        <w:t xml:space="preserve">   "</w:t>
+      </w:r>
+      <w:proofErr w:type="spellStart"/>
+      <w:r>
+        <w:rPr>
+          <w:rFonts w:ascii="Consolas" w:hAnsi="Consolas"/>
+        </w:rPr>
+        <w:t>ConnectionString</w:t>
+      </w:r>
+      <w:proofErr w:type="spellEnd"/>
+      <w:r>
+        <w:rPr>
+          <w:rFonts w:ascii="Consolas" w:hAnsi="Consolas"/>
+        </w:rPr>
+        <w:t>": "",</w:t>
+      </w:r>
+    </w:p>
+    <w:p>
+      <w:pPr>
+        <w:pBdr>
+          <w:top w:val="single" w:sz="4" w:space="1" w:color="D9D9D9" w:themeColor="background1" w:themeShade="D9"/>
+          <w:left w:val="single" w:sz="4" w:space="1" w:color="D9D9D9" w:themeColor="background1" w:themeShade="D9"/>
+          <w:bottom w:val="single" w:sz="4" w:space="1" w:color="D9D9D9" w:themeColor="background1" w:themeShade="D9"/>
+          <w:right w:val="single" w:sz="4" w:space="1" w:color="D9D9D9" w:themeColor="background1" w:themeShade="D9"/>
+        </w:pBdr>
+        <w:shd w:val="clear" w:color="auto" w:fill="F2F2F2" w:themeFill="background1" w:themeFillShade="F2"/>
+        <w:spacing w:after="0"/>
+        <w:rPr>
+          <w:rFonts w:ascii="Consolas" w:hAnsi="Consolas"/>
+        </w:rPr>
+      </w:pPr>
+      <w:r>
+        <w:rPr>
+          <w:rFonts w:ascii="Consolas" w:hAnsi="Consolas"/>
+        </w:rPr>
+        <w:t xml:space="preserve">   "</w:t>
+      </w:r>
+      <w:proofErr w:type="spellStart"/>
+      <w:r>
+        <w:rPr>
+          <w:rFonts w:ascii="Consolas" w:hAnsi="Consolas"/>
+        </w:rPr>
+        <w:t>ElementTransform</w:t>
+      </w:r>
+      <w:proofErr w:type="spellEnd"/>
+      <w:r>
+        <w:rPr>
+          <w:rFonts w:ascii="Consolas" w:hAnsi="Consolas"/>
+        </w:rPr>
+        <w:t>": null,</w:t>
+      </w:r>
+    </w:p>
+    <w:p>
+      <w:pPr>
+        <w:pBdr>
+          <w:top w:val="single" w:sz="4" w:space="1" w:color="D9D9D9" w:themeColor="background1" w:themeShade="D9"/>
+          <w:left w:val="single" w:sz="4" w:space="1" w:color="D9D9D9" w:themeColor="background1" w:themeShade="D9"/>
+          <w:bottom w:val="single" w:sz="4" w:space="1" w:color="D9D9D9" w:themeColor="background1" w:themeShade="D9"/>
+          <w:right w:val="single" w:sz="4" w:space="1" w:color="D9D9D9" w:themeColor="background1" w:themeShade="D9"/>
+        </w:pBdr>
+        <w:shd w:val="clear" w:color="auto" w:fill="F2F2F2" w:themeFill="background1" w:themeFillShade="F2"/>
+        <w:spacing w:after="0"/>
+        <w:rPr>
+          <w:rFonts w:ascii="Consolas" w:hAnsi="Consolas"/>
+        </w:rPr>
+      </w:pPr>
+      <w:r>
+        <w:rPr>
+          <w:rFonts w:ascii="Consolas" w:hAnsi="Consolas"/>
+        </w:rPr>
+        <w:t xml:space="preserve">   "</w:t>
+      </w:r>
+      <w:proofErr w:type="spellStart"/>
+      <w:r>
+        <w:rPr>
+          <w:rFonts w:ascii="Consolas" w:hAnsi="Consolas"/>
+        </w:rPr>
+        <w:t>TextMapFilePath</w:t>
+      </w:r>
+      <w:proofErr w:type="spellEnd"/>
+      <w:r>
+        <w:rPr>
+          <w:rFonts w:ascii="Consolas" w:hAnsi="Consolas"/>
+        </w:rPr>
+        <w:t>": "./Archive/</w:t>
+      </w:r>
+      <w:proofErr w:type="spellStart"/>
+      <w:r>
+        <w:rPr>
+          <w:rFonts w:ascii="Consolas" w:hAnsi="Consolas"/>
+        </w:rPr>
+        <w:t>DdlTextMap.json</w:t>
+      </w:r>
+      <w:proofErr w:type="spellEnd"/>
+      <w:r>
+        <w:rPr>
+          <w:rFonts w:ascii="Consolas" w:hAnsi="Consolas"/>
+        </w:rPr>
+        <w:t>"</w:t>
       </w:r>
     </w:p>
     <w:p>
@@ -3700,7 +4850,15 @@
         <w:spacing w:before="120" w:after="120"/>
       </w:pPr>
       <w:r>
-        <w:t>If the procedure involves a database put the “ConnectionString” here.</w:t>
+        <w:t>If the procedure involves a database put the “</w:t>
+      </w:r>
+      <w:proofErr w:type="spellStart"/>
+      <w:r>
+        <w:t>ConnectionString</w:t>
+      </w:r>
+      <w:proofErr w:type="spellEnd"/>
+      <w:r>
+        <w:t>” here.</w:t>
       </w:r>
     </w:p>
     <w:p>
@@ -3713,7 +4871,15 @@
         <w:spacing w:before="120" w:after="120"/>
       </w:pPr>
       <w:r>
-        <w:t>“ElementTransform” will be documented later.</w:t>
+        <w:t>“</w:t>
+      </w:r>
+      <w:proofErr w:type="spellStart"/>
+      <w:r>
+        <w:t>ElementTransform</w:t>
+      </w:r>
+      <w:proofErr w:type="spellEnd"/>
+      <w:r>
+        <w:t>” will be documented later.</w:t>
       </w:r>
     </w:p>
     <w:p>
@@ -3726,7 +4892,15 @@
         <w:spacing w:before="120" w:after="120"/>
       </w:pPr>
       <w:r>
-        <w:t>“TextMapFilePath” is used to provide text mappings from one language to another, or guide how to traverse through the Asset document structure.  Samples will be given elsewhere.</w:t>
+        <w:t>“</w:t>
+      </w:r>
+      <w:proofErr w:type="spellStart"/>
+      <w:r>
+        <w:t>TextMapFilePath</w:t>
+      </w:r>
+      <w:proofErr w:type="spellEnd"/>
+      <w:r>
+        <w:t>” is used to provide text mappings from one language to another, or guide how to traverse through the Asset document structure.  Samples will be given elsewhere.</w:t>
       </w:r>
     </w:p>
     <w:p/>

</xml_diff>